<commit_message>
C2 - update code lan 1
</commit_message>
<xml_diff>
--- a/ND_ThucHienTuan1.docx
+++ b/ND_ThucHienTuan1.docx
@@ -35,6 +35,14 @@
         </w:rPr>
         <w:t xml:space="preserve">Link github: </w:t>
       </w:r>
+      <w:r>
+        <w:rPr>
+          <w:rFonts w:ascii="Times New Roman" w:hAnsi="Times New Roman" w:cs="Times New Roman"/>
+          <w:sz w:val="26"/>
+          <w:szCs w:val="26"/>
+        </w:rPr>
+        <w:t>https://github.com/conghau0112/Xamarin</w:t>
+      </w:r>
     </w:p>
     <w:p>
       <w:pPr>
@@ -144,6 +152,14 @@
           <w:sz w:val="26"/>
           <w:szCs w:val="26"/>
         </w:rPr>
+        <w:t xml:space="preserve"> +</w:t>
+      </w:r>
+      <w:r>
+        <w:rPr>
+          <w:rFonts w:ascii="Times New Roman" w:hAnsi="Times New Roman" w:cs="Times New Roman"/>
+          <w:sz w:val="26"/>
+          <w:szCs w:val="26"/>
+        </w:rPr>
         <w:t>Button</w:t>
       </w:r>
       <w:r>
@@ -154,6 +170,74 @@
         </w:rPr>
         <w:t>: button, imgButton, rdoButton,..</w:t>
       </w:r>
+    </w:p>
+    <w:p>
+      <w:pPr>
+        <w:ind w:left="720" w:firstLine="720"/>
+        <w:rPr>
+          <w:rFonts w:ascii="Times New Roman" w:hAnsi="Times New Roman" w:cs="Times New Roman"/>
+          <w:sz w:val="26"/>
+          <w:szCs w:val="26"/>
+        </w:rPr>
+      </w:pPr>
+      <w:r>
+        <w:rPr>
+          <w:rFonts w:ascii="Times New Roman" w:hAnsi="Times New Roman" w:cs="Times New Roman"/>
+          <w:sz w:val="26"/>
+          <w:szCs w:val="26"/>
+        </w:rPr>
+        <w:t xml:space="preserve"> </w:t>
+      </w:r>
+      <w:r>
+        <w:rPr>
+          <w:rFonts w:ascii="Times New Roman" w:hAnsi="Times New Roman" w:cs="Times New Roman"/>
+          <w:sz w:val="26"/>
+          <w:szCs w:val="26"/>
+        </w:rPr>
+        <w:t>+</w:t>
+      </w:r>
+      <w:r>
+        <w:rPr>
+          <w:rFonts w:ascii="Times New Roman" w:hAnsi="Times New Roman" w:cs="Times New Roman"/>
+          <w:sz w:val="26"/>
+          <w:szCs w:val="26"/>
+        </w:rPr>
+        <w:t>Slider.</w:t>
+      </w:r>
+    </w:p>
+    <w:p>
+      <w:pPr>
+        <w:ind w:left="720" w:firstLine="720"/>
+        <w:rPr>
+          <w:rFonts w:ascii="Times New Roman" w:hAnsi="Times New Roman" w:cs="Times New Roman"/>
+          <w:sz w:val="26"/>
+          <w:szCs w:val="26"/>
+        </w:rPr>
+      </w:pPr>
+      <w:r>
+        <w:rPr>
+          <w:rFonts w:ascii="Times New Roman" w:hAnsi="Times New Roman" w:cs="Times New Roman"/>
+          <w:sz w:val="26"/>
+          <w:szCs w:val="26"/>
+        </w:rPr>
+        <w:t xml:space="preserve"> </w:t>
+      </w:r>
+      <w:r>
+        <w:rPr>
+          <w:rFonts w:ascii="Times New Roman" w:hAnsi="Times New Roman" w:cs="Times New Roman"/>
+          <w:sz w:val="26"/>
+          <w:szCs w:val="26"/>
+        </w:rPr>
+        <w:t>+</w:t>
+      </w:r>
+      <w:r>
+        <w:rPr>
+          <w:rFonts w:ascii="Times New Roman" w:hAnsi="Times New Roman" w:cs="Times New Roman"/>
+          <w:sz w:val="26"/>
+          <w:szCs w:val="26"/>
+        </w:rPr>
+        <w:t>WebView: WebView yêu cầu HeightRequest và WidthRequest được chỉ  định khichứa trong StackLayout hoặc RelativeLayout, nếu không chỉ định các thuộc</w:t>
+      </w:r>
       <w:r>
         <w:rPr>
           <w:rFonts w:ascii="Times New Roman" w:hAnsi="Times New Roman" w:cs="Times New Roman"/>
@@ -161,23 +245,229 @@
           <w:szCs w:val="26"/>
         </w:rPr>
         <w:br/>
-      </w:r>
-      <w:r>
-        <w:rPr>
-          <w:rFonts w:ascii="Times New Roman" w:hAnsi="Times New Roman" w:cs="Times New Roman"/>
-          <w:sz w:val="26"/>
-          <w:szCs w:val="26"/>
-        </w:rPr>
-        <w:tab/>
-      </w:r>
-      <w:r>
-        <w:rPr>
-          <w:rFonts w:ascii="Times New Roman" w:hAnsi="Times New Roman" w:cs="Times New Roman"/>
-          <w:sz w:val="26"/>
-          <w:szCs w:val="26"/>
-        </w:rPr>
-        <w:tab/>
-        <w:t>Slider.</w:t>
+        <w:t>tính đó, thì WebView sẽ không hiển thị.</w:t>
+      </w:r>
+    </w:p>
+    <w:p>
+      <w:pPr>
+        <w:rPr>
+          <w:rFonts w:ascii="Times New Roman" w:hAnsi="Times New Roman" w:cs="Times New Roman"/>
+          <w:sz w:val="26"/>
+          <w:szCs w:val="26"/>
+        </w:rPr>
+      </w:pPr>
+      <w:r>
+        <w:rPr>
+          <w:rFonts w:ascii="Times New Roman" w:hAnsi="Times New Roman" w:cs="Times New Roman"/>
+          <w:sz w:val="26"/>
+          <w:szCs w:val="26"/>
+        </w:rPr>
+        <w:tab/>
+      </w:r>
+      <w:r>
+        <w:rPr>
+          <w:rFonts w:ascii="Times New Roman" w:hAnsi="Times New Roman" w:cs="Times New Roman"/>
+          <w:sz w:val="26"/>
+          <w:szCs w:val="26"/>
+        </w:rPr>
+        <w:tab/>
+      </w:r>
+      <w:r>
+        <w:rPr>
+          <w:rFonts w:ascii="Times New Roman" w:hAnsi="Times New Roman" w:cs="Times New Roman"/>
+          <w:sz w:val="26"/>
+          <w:szCs w:val="26"/>
+        </w:rPr>
+        <w:t>+</w:t>
+      </w:r>
+      <w:r>
+        <w:rPr>
+          <w:rFonts w:ascii="Times New Roman" w:hAnsi="Times New Roman" w:cs="Times New Roman"/>
+          <w:sz w:val="26"/>
+          <w:szCs w:val="26"/>
+        </w:rPr>
+        <w:t>Lable</w:t>
+      </w:r>
+    </w:p>
+    <w:p>
+      <w:pPr>
+        <w:rPr>
+          <w:rFonts w:ascii="Times New Roman" w:hAnsi="Times New Roman" w:cs="Times New Roman"/>
+          <w:sz w:val="26"/>
+          <w:szCs w:val="26"/>
+        </w:rPr>
+      </w:pPr>
+      <w:r>
+        <w:rPr>
+          <w:rFonts w:ascii="Times New Roman" w:hAnsi="Times New Roman" w:cs="Times New Roman"/>
+          <w:sz w:val="26"/>
+          <w:szCs w:val="26"/>
+        </w:rPr>
+        <w:tab/>
+      </w:r>
+      <w:r>
+        <w:rPr>
+          <w:rFonts w:ascii="Times New Roman" w:hAnsi="Times New Roman" w:cs="Times New Roman"/>
+          <w:sz w:val="26"/>
+          <w:szCs w:val="26"/>
+        </w:rPr>
+        <w:tab/>
+        <w:t>+Stepper (event:ValueChanged)</w:t>
+      </w:r>
+    </w:p>
+    <w:p>
+      <w:pPr>
+        <w:rPr>
+          <w:rFonts w:ascii="Times New Roman" w:hAnsi="Times New Roman" w:cs="Times New Roman"/>
+          <w:sz w:val="26"/>
+          <w:szCs w:val="26"/>
+        </w:rPr>
+      </w:pPr>
+      <w:r>
+        <w:rPr>
+          <w:rFonts w:ascii="Times New Roman" w:hAnsi="Times New Roman" w:cs="Times New Roman"/>
+          <w:sz w:val="26"/>
+          <w:szCs w:val="26"/>
+        </w:rPr>
+        <w:tab/>
+      </w:r>
+      <w:r>
+        <w:rPr>
+          <w:rFonts w:ascii="Times New Roman" w:hAnsi="Times New Roman" w:cs="Times New Roman"/>
+          <w:sz w:val="26"/>
+          <w:szCs w:val="26"/>
+        </w:rPr>
+        <w:tab/>
+        <w:t>+Entry: character spacing (khoảng cách ký tự), IsPasswod,ClearButtonVisibility(thêm nút clear Entry)</w:t>
+      </w:r>
+    </w:p>
+    <w:p>
+      <w:pPr>
+        <w:rPr>
+          <w:rFonts w:ascii="Times New Roman" w:hAnsi="Times New Roman" w:cs="Times New Roman"/>
+          <w:sz w:val="26"/>
+          <w:szCs w:val="26"/>
+        </w:rPr>
+      </w:pPr>
+      <w:r>
+        <w:rPr>
+          <w:rFonts w:ascii="Times New Roman" w:hAnsi="Times New Roman" w:cs="Times New Roman"/>
+          <w:sz w:val="26"/>
+          <w:szCs w:val="26"/>
+        </w:rPr>
+        <w:tab/>
+      </w:r>
+      <w:r>
+        <w:rPr>
+          <w:rFonts w:ascii="Times New Roman" w:hAnsi="Times New Roman" w:cs="Times New Roman"/>
+          <w:sz w:val="26"/>
+          <w:szCs w:val="26"/>
+        </w:rPr>
+        <w:tab/>
+        <w:t>+</w:t>
+      </w:r>
+      <w:r>
+        <w:rPr>
+          <w:rFonts w:ascii="Times New Roman" w:hAnsi="Times New Roman" w:cs="Times New Roman"/>
+          <w:sz w:val="26"/>
+          <w:szCs w:val="26"/>
+        </w:rPr>
+        <w:t>Editor</w:t>
+      </w:r>
+    </w:p>
+    <w:p>
+      <w:pPr>
+        <w:rPr>
+          <w:rFonts w:ascii="Times New Roman" w:hAnsi="Times New Roman" w:cs="Times New Roman"/>
+          <w:sz w:val="26"/>
+          <w:szCs w:val="26"/>
+        </w:rPr>
+      </w:pPr>
+      <w:r>
+        <w:rPr>
+          <w:rFonts w:ascii="Times New Roman" w:hAnsi="Times New Roman" w:cs="Times New Roman"/>
+          <w:sz w:val="26"/>
+          <w:szCs w:val="26"/>
+        </w:rPr>
+        <w:tab/>
+      </w:r>
+      <w:r>
+        <w:rPr>
+          <w:rFonts w:ascii="Times New Roman" w:hAnsi="Times New Roman" w:cs="Times New Roman"/>
+          <w:sz w:val="26"/>
+          <w:szCs w:val="26"/>
+        </w:rPr>
+        <w:tab/>
+        <w:t>+Imgae: có 4 loại (local,dowloaded,Embedded,Icon and Splashcreens)</w:t>
+      </w:r>
+    </w:p>
+    <w:p>
+      <w:pPr>
+        <w:rPr>
+          <w:rFonts w:ascii="Times New Roman" w:hAnsi="Times New Roman" w:cs="Times New Roman"/>
+          <w:sz w:val="26"/>
+          <w:szCs w:val="26"/>
+        </w:rPr>
+      </w:pPr>
+      <w:r>
+        <w:rPr>
+          <w:rFonts w:ascii="Times New Roman" w:hAnsi="Times New Roman" w:cs="Times New Roman"/>
+          <w:sz w:val="26"/>
+          <w:szCs w:val="26"/>
+        </w:rPr>
+        <w:tab/>
+      </w:r>
+      <w:r>
+        <w:rPr>
+          <w:rFonts w:ascii="Times New Roman" w:hAnsi="Times New Roman" w:cs="Times New Roman"/>
+          <w:sz w:val="26"/>
+          <w:szCs w:val="26"/>
+        </w:rPr>
+        <w:tab/>
+        <w:t>+DatePicker</w:t>
+      </w:r>
+    </w:p>
+    <w:p>
+      <w:pPr>
+        <w:rPr>
+          <w:rFonts w:ascii="Times New Roman" w:hAnsi="Times New Roman" w:cs="Times New Roman"/>
+          <w:sz w:val="26"/>
+          <w:szCs w:val="26"/>
+        </w:rPr>
+      </w:pPr>
+      <w:r>
+        <w:rPr>
+          <w:rFonts w:ascii="Times New Roman" w:hAnsi="Times New Roman" w:cs="Times New Roman"/>
+          <w:sz w:val="26"/>
+          <w:szCs w:val="26"/>
+        </w:rPr>
+        <w:tab/>
+      </w:r>
+      <w:r>
+        <w:rPr>
+          <w:rFonts w:ascii="Times New Roman" w:hAnsi="Times New Roman" w:cs="Times New Roman"/>
+          <w:sz w:val="26"/>
+          <w:szCs w:val="26"/>
+        </w:rPr>
+        <w:tab/>
+        <w:t>+BoxView , Picker</w:t>
+      </w:r>
+    </w:p>
+    <w:p>
+      <w:pPr>
+        <w:rPr>
+          <w:rFonts w:ascii="Times New Roman" w:hAnsi="Times New Roman" w:cs="Times New Roman"/>
+          <w:sz w:val="26"/>
+          <w:szCs w:val="26"/>
+        </w:rPr>
+      </w:pPr>
+      <w:r>
+        <w:rPr>
+          <w:rFonts w:ascii="Times New Roman" w:hAnsi="Times New Roman" w:cs="Times New Roman"/>
+          <w:sz w:val="26"/>
+          <w:szCs w:val="26"/>
+        </w:rPr>
+        <w:t>4. Tìm hiểu các layout:</w:t>
       </w:r>
       <w:r>
         <w:rPr>
@@ -194,88 +484,6 @@
           <w:szCs w:val="26"/>
         </w:rPr>
         <w:tab/>
-      </w:r>
-      <w:r>
-        <w:rPr>
-          <w:rFonts w:ascii="Times New Roman" w:hAnsi="Times New Roman" w:cs="Times New Roman"/>
-          <w:sz w:val="26"/>
-          <w:szCs w:val="26"/>
-        </w:rPr>
-        <w:tab/>
-        <w:t xml:space="preserve">WebView: </w:t>
-      </w:r>
-      <w:r>
-        <w:rPr>
-          <w:rFonts w:ascii="Times New Roman" w:hAnsi="Times New Roman" w:cs="Times New Roman"/>
-          <w:sz w:val="26"/>
-          <w:szCs w:val="26"/>
-        </w:rPr>
-        <w:t>WebView yêu cầu HeightRequest và WidthRequest được ch</w:t>
-      </w:r>
-      <w:r>
-        <w:rPr>
-          <w:rFonts w:ascii="Times New Roman" w:hAnsi="Times New Roman" w:cs="Times New Roman"/>
-          <w:sz w:val="26"/>
-          <w:szCs w:val="26"/>
-        </w:rPr>
-        <w:t xml:space="preserve">ỉ  </w:t>
-      </w:r>
-      <w:r>
-        <w:rPr>
-          <w:rFonts w:ascii="Times New Roman" w:hAnsi="Times New Roman" w:cs="Times New Roman"/>
-          <w:sz w:val="26"/>
-          <w:szCs w:val="26"/>
-        </w:rPr>
-        <w:t>định khichứa trong StackLayout hoặc RelativeLayout, nếu không chỉ định các thuộc</w:t>
-      </w:r>
-      <w:r>
-        <w:rPr>
-          <w:rFonts w:ascii="Times New Roman" w:hAnsi="Times New Roman" w:cs="Times New Roman"/>
-          <w:sz w:val="26"/>
-          <w:szCs w:val="26"/>
-        </w:rPr>
-        <w:br/>
-      </w:r>
-      <w:r>
-        <w:rPr>
-          <w:rFonts w:ascii="Times New Roman" w:hAnsi="Times New Roman" w:cs="Times New Roman"/>
-          <w:sz w:val="26"/>
-          <w:szCs w:val="26"/>
-        </w:rPr>
-        <w:t>tính đó, thì WebView sẽ không hiển thị.</w:t>
-      </w:r>
-    </w:p>
-    <w:p>
-      <w:pPr>
-        <w:rPr>
-          <w:rFonts w:ascii="Times New Roman" w:hAnsi="Times New Roman" w:cs="Times New Roman"/>
-          <w:sz w:val="26"/>
-          <w:szCs w:val="26"/>
-        </w:rPr>
-      </w:pPr>
-      <w:r>
-        <w:rPr>
-          <w:rFonts w:ascii="Times New Roman" w:hAnsi="Times New Roman" w:cs="Times New Roman"/>
-          <w:sz w:val="26"/>
-          <w:szCs w:val="26"/>
-        </w:rPr>
-        <w:t>4. Tìm hiểu các layout:</w:t>
-      </w:r>
-      <w:r>
-        <w:rPr>
-          <w:rFonts w:ascii="Times New Roman" w:hAnsi="Times New Roman" w:cs="Times New Roman"/>
-          <w:sz w:val="26"/>
-          <w:szCs w:val="26"/>
-        </w:rPr>
-        <w:br/>
-      </w:r>
-      <w:r>
-        <w:rPr>
-          <w:rFonts w:ascii="Times New Roman" w:hAnsi="Times New Roman" w:cs="Times New Roman"/>
-          <w:sz w:val="26"/>
-          <w:szCs w:val="26"/>
-        </w:rPr>
-        <w:tab/>
         <w:t>-Grid</w:t>
       </w:r>
     </w:p>
@@ -302,6 +510,2852 @@
           <w:szCs w:val="26"/>
         </w:rPr>
         <w:t>-Stacklayout</w:t>
+      </w:r>
+    </w:p>
+    <w:p>
+      <w:pPr>
+        <w:rPr>
+          <w:rFonts w:ascii="Times New Roman" w:hAnsi="Times New Roman" w:cs="Times New Roman"/>
+          <w:sz w:val="26"/>
+          <w:szCs w:val="26"/>
+        </w:rPr>
+      </w:pPr>
+      <w:r>
+        <w:rPr>
+          <w:rFonts w:ascii="Times New Roman" w:hAnsi="Times New Roman" w:cs="Times New Roman"/>
+          <w:sz w:val="26"/>
+          <w:szCs w:val="26"/>
+        </w:rPr>
+        <w:tab/>
+        <w:t>-</w:t>
+      </w:r>
+      <w:r>
+        <w:rPr>
+          <w:rFonts w:ascii="Times New Roman" w:hAnsi="Times New Roman" w:cs="Times New Roman"/>
+          <w:sz w:val="26"/>
+          <w:szCs w:val="26"/>
+        </w:rPr>
+        <w:t>AbsoluteLayout</w:t>
+      </w:r>
+    </w:p>
+    <w:p>
+      <w:pPr>
+        <w:rPr>
+          <w:rFonts w:ascii="Times New Roman" w:hAnsi="Times New Roman" w:cs="Times New Roman"/>
+          <w:sz w:val="26"/>
+          <w:szCs w:val="26"/>
+        </w:rPr>
+      </w:pPr>
+    </w:p>
+    <w:p>
+      <w:pPr>
+        <w:pBdr>
+          <w:bottom w:val="single" w:sz="6" w:space="1" w:color="auto"/>
+        </w:pBdr>
+        <w:rPr>
+          <w:rFonts w:ascii="Times New Roman" w:hAnsi="Times New Roman" w:cs="Times New Roman"/>
+          <w:sz w:val="26"/>
+          <w:szCs w:val="26"/>
+        </w:rPr>
+      </w:pPr>
+    </w:p>
+    <w:p>
+      <w:pPr>
+        <w:rPr>
+          <w:rFonts w:ascii="Times New Roman" w:hAnsi="Times New Roman" w:cs="Times New Roman"/>
+          <w:sz w:val="26"/>
+          <w:szCs w:val="26"/>
+        </w:rPr>
+      </w:pPr>
+      <w:r>
+        <w:rPr>
+          <w:rFonts w:ascii="Times New Roman" w:hAnsi="Times New Roman" w:cs="Times New Roman"/>
+          <w:sz w:val="26"/>
+          <w:szCs w:val="26"/>
+        </w:rPr>
+        <w:t>Splash Screen</w:t>
+      </w:r>
+    </w:p>
+    <w:p>
+      <w:pPr>
+        <w:rPr>
+          <w:rFonts w:ascii="Times New Roman" w:hAnsi="Times New Roman" w:cs="Times New Roman"/>
+          <w:sz w:val="26"/>
+          <w:szCs w:val="26"/>
+        </w:rPr>
+      </w:pPr>
+      <w:r>
+        <w:rPr>
+          <w:rFonts w:ascii="Times New Roman" w:hAnsi="Times New Roman" w:cs="Times New Roman"/>
+          <w:sz w:val="26"/>
+          <w:szCs w:val="26"/>
+        </w:rPr>
+        <w:t>trong Project.Android</w:t>
+      </w:r>
+    </w:p>
+    <w:p>
+      <w:pPr>
+        <w:rPr>
+          <w:rFonts w:ascii="Times New Roman" w:hAnsi="Times New Roman" w:cs="Times New Roman"/>
+          <w:b/>
+          <w:bCs/>
+          <w:sz w:val="26"/>
+          <w:szCs w:val="26"/>
+        </w:rPr>
+      </w:pPr>
+      <w:r>
+        <w:rPr>
+          <w:rFonts w:ascii="Times New Roman" w:hAnsi="Times New Roman" w:cs="Times New Roman"/>
+          <w:b/>
+          <w:bCs/>
+          <w:sz w:val="26"/>
+          <w:szCs w:val="26"/>
+        </w:rPr>
+        <w:lastRenderedPageBreak/>
+        <w:t>tạo 1 class:SplashScreen</w:t>
+      </w:r>
+    </w:p>
+    <w:p>
+      <w:pPr>
+        <w:autoSpaceDE w:val="0"/>
+        <w:autoSpaceDN w:val="0"/>
+        <w:adjustRightInd w:val="0"/>
+        <w:spacing w:after="0" w:line="240" w:lineRule="auto"/>
+        <w:rPr>
+          <w:rFonts w:ascii="Consolas" w:hAnsi="Consolas" w:cs="Consolas"/>
+          <w:color w:val="000000"/>
+          <w:sz w:val="19"/>
+          <w:szCs w:val="19"/>
+        </w:rPr>
+      </w:pPr>
+      <w:r>
+        <w:rPr>
+          <w:rFonts w:ascii="Consolas" w:hAnsi="Consolas" w:cs="Consolas"/>
+          <w:color w:val="000000"/>
+          <w:sz w:val="19"/>
+          <w:szCs w:val="19"/>
+        </w:rPr>
+        <w:t xml:space="preserve">[Activity(Label = </w:t>
+      </w:r>
+      <w:r>
+        <w:rPr>
+          <w:rFonts w:ascii="Consolas" w:hAnsi="Consolas" w:cs="Consolas"/>
+          <w:color w:val="A31515"/>
+          <w:sz w:val="19"/>
+          <w:szCs w:val="19"/>
+        </w:rPr>
+        <w:t>"Xamarin"</w:t>
+      </w:r>
+      <w:r>
+        <w:rPr>
+          <w:rFonts w:ascii="Consolas" w:hAnsi="Consolas" w:cs="Consolas"/>
+          <w:color w:val="000000"/>
+          <w:sz w:val="19"/>
+          <w:szCs w:val="19"/>
+        </w:rPr>
+        <w:t xml:space="preserve">, Icon = </w:t>
+      </w:r>
+      <w:r>
+        <w:rPr>
+          <w:rFonts w:ascii="Consolas" w:hAnsi="Consolas" w:cs="Consolas"/>
+          <w:color w:val="A31515"/>
+          <w:sz w:val="19"/>
+          <w:szCs w:val="19"/>
+        </w:rPr>
+        <w:t>"@mipmap/icon"</w:t>
+      </w:r>
+      <w:r>
+        <w:rPr>
+          <w:rFonts w:ascii="Consolas" w:hAnsi="Consolas" w:cs="Consolas"/>
+          <w:color w:val="000000"/>
+          <w:sz w:val="19"/>
+          <w:szCs w:val="19"/>
+        </w:rPr>
+        <w:t xml:space="preserve">, Theme = </w:t>
+      </w:r>
+      <w:r>
+        <w:rPr>
+          <w:rFonts w:ascii="Consolas" w:hAnsi="Consolas" w:cs="Consolas"/>
+          <w:color w:val="A31515"/>
+          <w:sz w:val="19"/>
+          <w:szCs w:val="19"/>
+        </w:rPr>
+        <w:t>"@style/SplashTheme"</w:t>
+      </w:r>
+      <w:r>
+        <w:rPr>
+          <w:rFonts w:ascii="Consolas" w:hAnsi="Consolas" w:cs="Consolas"/>
+          <w:color w:val="000000"/>
+          <w:sz w:val="19"/>
+          <w:szCs w:val="19"/>
+        </w:rPr>
+        <w:t xml:space="preserve">, </w:t>
+      </w:r>
+    </w:p>
+    <w:p>
+      <w:pPr>
+        <w:autoSpaceDE w:val="0"/>
+        <w:autoSpaceDN w:val="0"/>
+        <w:adjustRightInd w:val="0"/>
+        <w:spacing w:after="0" w:line="240" w:lineRule="auto"/>
+        <w:rPr>
+          <w:rFonts w:ascii="Consolas" w:hAnsi="Consolas" w:cs="Consolas"/>
+          <w:color w:val="000000"/>
+          <w:sz w:val="19"/>
+          <w:szCs w:val="19"/>
+        </w:rPr>
+      </w:pPr>
+      <w:r>
+        <w:rPr>
+          <w:rFonts w:ascii="Consolas" w:hAnsi="Consolas" w:cs="Consolas"/>
+          <w:color w:val="000000"/>
+          <w:sz w:val="19"/>
+          <w:szCs w:val="19"/>
+        </w:rPr>
+        <w:t xml:space="preserve">        MainLauncher = </w:t>
+      </w:r>
+      <w:r>
+        <w:rPr>
+          <w:rFonts w:ascii="Consolas" w:hAnsi="Consolas" w:cs="Consolas"/>
+          <w:color w:val="0000FF"/>
+          <w:sz w:val="19"/>
+          <w:szCs w:val="19"/>
+        </w:rPr>
+        <w:t>false</w:t>
+      </w:r>
+      <w:r>
+        <w:rPr>
+          <w:rFonts w:ascii="Consolas" w:hAnsi="Consolas" w:cs="Consolas"/>
+          <w:color w:val="000000"/>
+          <w:sz w:val="19"/>
+          <w:szCs w:val="19"/>
+        </w:rPr>
+        <w:t>, ConfigurationChanges = ConfigChanges.ScreenSize | ConfigChanges.Orientation | ConfigChanges.UiMode | ConfigChanges.ScreenLayout | ConfigChanges.SmallestScreenSize)]</w:t>
+      </w:r>
+    </w:p>
+    <w:p>
+      <w:pPr>
+        <w:autoSpaceDE w:val="0"/>
+        <w:autoSpaceDN w:val="0"/>
+        <w:adjustRightInd w:val="0"/>
+        <w:spacing w:after="0" w:line="240" w:lineRule="auto"/>
+        <w:rPr>
+          <w:rFonts w:ascii="Consolas" w:hAnsi="Consolas" w:cs="Consolas"/>
+          <w:color w:val="000000"/>
+          <w:sz w:val="19"/>
+          <w:szCs w:val="19"/>
+        </w:rPr>
+      </w:pPr>
+      <w:r>
+        <w:rPr>
+          <w:rFonts w:ascii="Consolas" w:hAnsi="Consolas" w:cs="Consolas"/>
+          <w:color w:val="000000"/>
+          <w:sz w:val="19"/>
+          <w:szCs w:val="19"/>
+        </w:rPr>
+        <w:t xml:space="preserve">    </w:t>
+      </w:r>
+      <w:r>
+        <w:rPr>
+          <w:rFonts w:ascii="Consolas" w:hAnsi="Consolas" w:cs="Consolas"/>
+          <w:color w:val="0000FF"/>
+          <w:sz w:val="19"/>
+          <w:szCs w:val="19"/>
+        </w:rPr>
+        <w:t>class</w:t>
+      </w:r>
+      <w:r>
+        <w:rPr>
+          <w:rFonts w:ascii="Consolas" w:hAnsi="Consolas" w:cs="Consolas"/>
+          <w:color w:val="000000"/>
+          <w:sz w:val="19"/>
+          <w:szCs w:val="19"/>
+        </w:rPr>
+        <w:t xml:space="preserve"> </w:t>
+      </w:r>
+      <w:r>
+        <w:rPr>
+          <w:rFonts w:ascii="Consolas" w:hAnsi="Consolas" w:cs="Consolas"/>
+          <w:color w:val="2B91AF"/>
+          <w:sz w:val="19"/>
+          <w:szCs w:val="19"/>
+        </w:rPr>
+        <w:t>SplashScreen</w:t>
+      </w:r>
+      <w:r>
+        <w:rPr>
+          <w:rFonts w:ascii="Consolas" w:hAnsi="Consolas" w:cs="Consolas"/>
+          <w:color w:val="000000"/>
+          <w:sz w:val="19"/>
+          <w:szCs w:val="19"/>
+        </w:rPr>
+        <w:t>:Activity</w:t>
+      </w:r>
+    </w:p>
+    <w:p>
+      <w:pPr>
+        <w:autoSpaceDE w:val="0"/>
+        <w:autoSpaceDN w:val="0"/>
+        <w:adjustRightInd w:val="0"/>
+        <w:spacing w:after="0" w:line="240" w:lineRule="auto"/>
+        <w:rPr>
+          <w:rFonts w:ascii="Consolas" w:hAnsi="Consolas" w:cs="Consolas"/>
+          <w:color w:val="000000"/>
+          <w:sz w:val="19"/>
+          <w:szCs w:val="19"/>
+        </w:rPr>
+      </w:pPr>
+      <w:r>
+        <w:rPr>
+          <w:rFonts w:ascii="Consolas" w:hAnsi="Consolas" w:cs="Consolas"/>
+          <w:color w:val="000000"/>
+          <w:sz w:val="19"/>
+          <w:szCs w:val="19"/>
+        </w:rPr>
+        <w:t xml:space="preserve">    {</w:t>
+      </w:r>
+    </w:p>
+    <w:p>
+      <w:pPr>
+        <w:autoSpaceDE w:val="0"/>
+        <w:autoSpaceDN w:val="0"/>
+        <w:adjustRightInd w:val="0"/>
+        <w:spacing w:after="0" w:line="240" w:lineRule="auto"/>
+        <w:rPr>
+          <w:rFonts w:ascii="Consolas" w:hAnsi="Consolas" w:cs="Consolas"/>
+          <w:color w:val="000000"/>
+          <w:sz w:val="19"/>
+          <w:szCs w:val="19"/>
+        </w:rPr>
+      </w:pPr>
+      <w:r>
+        <w:rPr>
+          <w:rFonts w:ascii="Consolas" w:hAnsi="Consolas" w:cs="Consolas"/>
+          <w:color w:val="000000"/>
+          <w:sz w:val="19"/>
+          <w:szCs w:val="19"/>
+        </w:rPr>
+        <w:t xml:space="preserve">        </w:t>
+      </w:r>
+      <w:r>
+        <w:rPr>
+          <w:rFonts w:ascii="Consolas" w:hAnsi="Consolas" w:cs="Consolas"/>
+          <w:color w:val="0000FF"/>
+          <w:sz w:val="19"/>
+          <w:szCs w:val="19"/>
+        </w:rPr>
+        <w:t>protected</w:t>
+      </w:r>
+      <w:r>
+        <w:rPr>
+          <w:rFonts w:ascii="Consolas" w:hAnsi="Consolas" w:cs="Consolas"/>
+          <w:color w:val="000000"/>
+          <w:sz w:val="19"/>
+          <w:szCs w:val="19"/>
+        </w:rPr>
+        <w:t xml:space="preserve"> </w:t>
+      </w:r>
+      <w:r>
+        <w:rPr>
+          <w:rFonts w:ascii="Consolas" w:hAnsi="Consolas" w:cs="Consolas"/>
+          <w:color w:val="0000FF"/>
+          <w:sz w:val="19"/>
+          <w:szCs w:val="19"/>
+        </w:rPr>
+        <w:t>override</w:t>
+      </w:r>
+      <w:r>
+        <w:rPr>
+          <w:rFonts w:ascii="Consolas" w:hAnsi="Consolas" w:cs="Consolas"/>
+          <w:color w:val="000000"/>
+          <w:sz w:val="19"/>
+          <w:szCs w:val="19"/>
+        </w:rPr>
+        <w:t xml:space="preserve"> </w:t>
+      </w:r>
+      <w:r>
+        <w:rPr>
+          <w:rFonts w:ascii="Consolas" w:hAnsi="Consolas" w:cs="Consolas"/>
+          <w:color w:val="0000FF"/>
+          <w:sz w:val="19"/>
+          <w:szCs w:val="19"/>
+        </w:rPr>
+        <w:t>void</w:t>
+      </w:r>
+      <w:r>
+        <w:rPr>
+          <w:rFonts w:ascii="Consolas" w:hAnsi="Consolas" w:cs="Consolas"/>
+          <w:color w:val="000000"/>
+          <w:sz w:val="19"/>
+          <w:szCs w:val="19"/>
+        </w:rPr>
+        <w:t xml:space="preserve"> OnCreate(Bundle savedInstanceState)</w:t>
+      </w:r>
+    </w:p>
+    <w:p>
+      <w:pPr>
+        <w:autoSpaceDE w:val="0"/>
+        <w:autoSpaceDN w:val="0"/>
+        <w:adjustRightInd w:val="0"/>
+        <w:spacing w:after="0" w:line="240" w:lineRule="auto"/>
+        <w:rPr>
+          <w:rFonts w:ascii="Consolas" w:hAnsi="Consolas" w:cs="Consolas"/>
+          <w:color w:val="000000"/>
+          <w:sz w:val="19"/>
+          <w:szCs w:val="19"/>
+        </w:rPr>
+      </w:pPr>
+      <w:r>
+        <w:rPr>
+          <w:rFonts w:ascii="Consolas" w:hAnsi="Consolas" w:cs="Consolas"/>
+          <w:color w:val="000000"/>
+          <w:sz w:val="19"/>
+          <w:szCs w:val="19"/>
+        </w:rPr>
+        <w:t xml:space="preserve">        {</w:t>
+      </w:r>
+    </w:p>
+    <w:p>
+      <w:pPr>
+        <w:autoSpaceDE w:val="0"/>
+        <w:autoSpaceDN w:val="0"/>
+        <w:adjustRightInd w:val="0"/>
+        <w:spacing w:after="0" w:line="240" w:lineRule="auto"/>
+        <w:rPr>
+          <w:rFonts w:ascii="Consolas" w:hAnsi="Consolas" w:cs="Consolas"/>
+          <w:color w:val="000000"/>
+          <w:sz w:val="19"/>
+          <w:szCs w:val="19"/>
+        </w:rPr>
+      </w:pPr>
+      <w:r>
+        <w:rPr>
+          <w:rFonts w:ascii="Consolas" w:hAnsi="Consolas" w:cs="Consolas"/>
+          <w:color w:val="000000"/>
+          <w:sz w:val="19"/>
+          <w:szCs w:val="19"/>
+        </w:rPr>
+        <w:t xml:space="preserve">            </w:t>
+      </w:r>
+      <w:r>
+        <w:rPr>
+          <w:rFonts w:ascii="Consolas" w:hAnsi="Consolas" w:cs="Consolas"/>
+          <w:color w:val="0000FF"/>
+          <w:sz w:val="19"/>
+          <w:szCs w:val="19"/>
+        </w:rPr>
+        <w:t>base</w:t>
+      </w:r>
+      <w:r>
+        <w:rPr>
+          <w:rFonts w:ascii="Consolas" w:hAnsi="Consolas" w:cs="Consolas"/>
+          <w:color w:val="000000"/>
+          <w:sz w:val="19"/>
+          <w:szCs w:val="19"/>
+        </w:rPr>
+        <w:t>.OnCreate(savedInstanceState);</w:t>
+      </w:r>
+    </w:p>
+    <w:p>
+      <w:pPr>
+        <w:autoSpaceDE w:val="0"/>
+        <w:autoSpaceDN w:val="0"/>
+        <w:adjustRightInd w:val="0"/>
+        <w:spacing w:after="0" w:line="240" w:lineRule="auto"/>
+        <w:rPr>
+          <w:rFonts w:ascii="Consolas" w:hAnsi="Consolas" w:cs="Consolas"/>
+          <w:color w:val="000000"/>
+          <w:sz w:val="19"/>
+          <w:szCs w:val="19"/>
+        </w:rPr>
+      </w:pPr>
+      <w:r>
+        <w:rPr>
+          <w:rFonts w:ascii="Consolas" w:hAnsi="Consolas" w:cs="Consolas"/>
+          <w:color w:val="000000"/>
+          <w:sz w:val="19"/>
+          <w:szCs w:val="19"/>
+        </w:rPr>
+        <w:t xml:space="preserve">            StartActivity(</w:t>
+      </w:r>
+      <w:r>
+        <w:rPr>
+          <w:rFonts w:ascii="Consolas" w:hAnsi="Consolas" w:cs="Consolas"/>
+          <w:color w:val="0000FF"/>
+          <w:sz w:val="19"/>
+          <w:szCs w:val="19"/>
+        </w:rPr>
+        <w:t>typeof</w:t>
+      </w:r>
+      <w:r>
+        <w:rPr>
+          <w:rFonts w:ascii="Consolas" w:hAnsi="Consolas" w:cs="Consolas"/>
+          <w:color w:val="000000"/>
+          <w:sz w:val="19"/>
+          <w:szCs w:val="19"/>
+        </w:rPr>
+        <w:t>(MainActivity));</w:t>
+      </w:r>
+    </w:p>
+    <w:p>
+      <w:pPr>
+        <w:autoSpaceDE w:val="0"/>
+        <w:autoSpaceDN w:val="0"/>
+        <w:adjustRightInd w:val="0"/>
+        <w:spacing w:after="0" w:line="240" w:lineRule="auto"/>
+        <w:rPr>
+          <w:rFonts w:ascii="Consolas" w:hAnsi="Consolas" w:cs="Consolas"/>
+          <w:color w:val="000000"/>
+          <w:sz w:val="19"/>
+          <w:szCs w:val="19"/>
+        </w:rPr>
+      </w:pPr>
+      <w:r>
+        <w:rPr>
+          <w:rFonts w:ascii="Consolas" w:hAnsi="Consolas" w:cs="Consolas"/>
+          <w:color w:val="000000"/>
+          <w:sz w:val="19"/>
+          <w:szCs w:val="19"/>
+        </w:rPr>
+        <w:t xml:space="preserve">            Thread.Sleep(4000);</w:t>
+      </w:r>
+    </w:p>
+    <w:p>
+      <w:pPr>
+        <w:autoSpaceDE w:val="0"/>
+        <w:autoSpaceDN w:val="0"/>
+        <w:adjustRightInd w:val="0"/>
+        <w:spacing w:after="0" w:line="240" w:lineRule="auto"/>
+        <w:rPr>
+          <w:rFonts w:ascii="Consolas" w:hAnsi="Consolas" w:cs="Consolas"/>
+          <w:color w:val="000000"/>
+          <w:sz w:val="19"/>
+          <w:szCs w:val="19"/>
+        </w:rPr>
+      </w:pPr>
+      <w:r>
+        <w:rPr>
+          <w:rFonts w:ascii="Consolas" w:hAnsi="Consolas" w:cs="Consolas"/>
+          <w:color w:val="000000"/>
+          <w:sz w:val="19"/>
+          <w:szCs w:val="19"/>
+        </w:rPr>
+        <w:t xml:space="preserve">            Finish();</w:t>
+      </w:r>
+    </w:p>
+    <w:p>
+      <w:pPr>
+        <w:autoSpaceDE w:val="0"/>
+        <w:autoSpaceDN w:val="0"/>
+        <w:adjustRightInd w:val="0"/>
+        <w:spacing w:after="0" w:line="240" w:lineRule="auto"/>
+        <w:rPr>
+          <w:rFonts w:ascii="Consolas" w:hAnsi="Consolas" w:cs="Consolas"/>
+          <w:color w:val="000000"/>
+          <w:sz w:val="19"/>
+          <w:szCs w:val="19"/>
+        </w:rPr>
+      </w:pPr>
+      <w:r>
+        <w:rPr>
+          <w:rFonts w:ascii="Consolas" w:hAnsi="Consolas" w:cs="Consolas"/>
+          <w:color w:val="000000"/>
+          <w:sz w:val="19"/>
+          <w:szCs w:val="19"/>
+        </w:rPr>
+        <w:t xml:space="preserve">            OverridePendingTransition(0, 0);</w:t>
+      </w:r>
+    </w:p>
+    <w:p>
+      <w:pPr>
+        <w:autoSpaceDE w:val="0"/>
+        <w:autoSpaceDN w:val="0"/>
+        <w:adjustRightInd w:val="0"/>
+        <w:spacing w:after="0" w:line="240" w:lineRule="auto"/>
+        <w:rPr>
+          <w:rFonts w:ascii="Consolas" w:hAnsi="Consolas" w:cs="Consolas"/>
+          <w:color w:val="000000"/>
+          <w:sz w:val="19"/>
+          <w:szCs w:val="19"/>
+        </w:rPr>
+      </w:pPr>
+      <w:r>
+        <w:rPr>
+          <w:rFonts w:ascii="Consolas" w:hAnsi="Consolas" w:cs="Consolas"/>
+          <w:color w:val="000000"/>
+          <w:sz w:val="19"/>
+          <w:szCs w:val="19"/>
+        </w:rPr>
+        <w:t xml:space="preserve">        }</w:t>
+      </w:r>
+    </w:p>
+    <w:p>
+      <w:pPr>
+        <w:rPr>
+          <w:rFonts w:ascii="Times New Roman" w:hAnsi="Times New Roman" w:cs="Times New Roman"/>
+          <w:b/>
+          <w:bCs/>
+          <w:sz w:val="26"/>
+          <w:szCs w:val="26"/>
+        </w:rPr>
+      </w:pPr>
+      <w:r>
+        <w:rPr>
+          <w:rFonts w:ascii="Consolas" w:hAnsi="Consolas" w:cs="Consolas"/>
+          <w:color w:val="000000"/>
+          <w:sz w:val="19"/>
+          <w:szCs w:val="19"/>
+        </w:rPr>
+        <w:t xml:space="preserve">    }</w:t>
+      </w:r>
+    </w:p>
+    <w:p>
+      <w:pPr>
+        <w:rPr>
+          <w:rFonts w:ascii="Times New Roman" w:hAnsi="Times New Roman" w:cs="Times New Roman"/>
+          <w:sz w:val="26"/>
+          <w:szCs w:val="26"/>
+        </w:rPr>
+      </w:pPr>
+      <w:r>
+        <w:rPr>
+          <w:rFonts w:ascii="Times New Roman" w:hAnsi="Times New Roman" w:cs="Times New Roman"/>
+          <w:sz w:val="26"/>
+          <w:szCs w:val="26"/>
+        </w:rPr>
+        <w:t>----------</w:t>
+      </w:r>
+      <w:r>
+        <w:rPr>
+          <w:rFonts w:ascii="Times New Roman" w:hAnsi="Times New Roman" w:cs="Times New Roman"/>
+          <w:b/>
+          <w:bCs/>
+          <w:sz w:val="26"/>
+          <w:szCs w:val="26"/>
+        </w:rPr>
+        <w:t>vô file colors.</w:t>
+      </w:r>
+      <w:r>
+        <w:rPr>
+          <w:rFonts w:ascii="Times New Roman" w:hAnsi="Times New Roman" w:cs="Times New Roman"/>
+          <w:b/>
+          <w:bCs/>
+          <w:sz w:val="26"/>
+          <w:szCs w:val="26"/>
+        </w:rPr>
+        <w:t>x</w:t>
+      </w:r>
+      <w:r>
+        <w:rPr>
+          <w:rFonts w:ascii="Times New Roman" w:hAnsi="Times New Roman" w:cs="Times New Roman"/>
+          <w:b/>
+          <w:bCs/>
+          <w:sz w:val="26"/>
+          <w:szCs w:val="26"/>
+        </w:rPr>
+        <w:t>ml</w:t>
+      </w:r>
+      <w:r>
+        <w:rPr>
+          <w:rFonts w:ascii="Times New Roman" w:hAnsi="Times New Roman" w:cs="Times New Roman"/>
+          <w:sz w:val="26"/>
+          <w:szCs w:val="26"/>
+        </w:rPr>
+        <w:t xml:space="preserve"> </w:t>
+      </w:r>
+    </w:p>
+    <w:p>
+      <w:pPr>
+        <w:rPr>
+          <w:rFonts w:ascii="Times New Roman" w:hAnsi="Times New Roman" w:cs="Times New Roman"/>
+          <w:sz w:val="26"/>
+          <w:szCs w:val="26"/>
+        </w:rPr>
+      </w:pPr>
+      <w:r>
+        <w:rPr>
+          <w:rFonts w:ascii="Times New Roman" w:hAnsi="Times New Roman" w:cs="Times New Roman"/>
+          <w:sz w:val="26"/>
+          <w:szCs w:val="26"/>
+        </w:rPr>
+        <w:t>thêm màu tùy thích</w:t>
+      </w:r>
+      <w:r>
+        <w:rPr>
+          <w:rFonts w:ascii="Times New Roman" w:hAnsi="Times New Roman" w:cs="Times New Roman"/>
+          <w:sz w:val="26"/>
+          <w:szCs w:val="26"/>
+        </w:rPr>
+        <w:t xml:space="preserve"> để làm backgroud</w:t>
+      </w:r>
+    </w:p>
+    <w:p>
+      <w:pPr>
+        <w:rPr>
+          <w:rFonts w:ascii="Times New Roman" w:hAnsi="Times New Roman" w:cs="Times New Roman"/>
+          <w:sz w:val="26"/>
+          <w:szCs w:val="26"/>
+        </w:rPr>
+      </w:pPr>
+      <w:r>
+        <w:rPr>
+          <w:rFonts w:ascii="Consolas" w:hAnsi="Consolas" w:cs="Consolas"/>
+          <w:color w:val="0000FF"/>
+          <w:sz w:val="19"/>
+          <w:szCs w:val="19"/>
+        </w:rPr>
+        <w:t>&lt;</w:t>
+      </w:r>
+      <w:r>
+        <w:rPr>
+          <w:rFonts w:ascii="Consolas" w:hAnsi="Consolas" w:cs="Consolas"/>
+          <w:color w:val="A31515"/>
+          <w:sz w:val="19"/>
+          <w:szCs w:val="19"/>
+        </w:rPr>
+        <w:t>color</w:t>
+      </w:r>
+      <w:r>
+        <w:rPr>
+          <w:rFonts w:ascii="Consolas" w:hAnsi="Consolas" w:cs="Consolas"/>
+          <w:color w:val="0000FF"/>
+          <w:sz w:val="19"/>
+          <w:szCs w:val="19"/>
+        </w:rPr>
+        <w:t xml:space="preserve"> </w:t>
+      </w:r>
+      <w:r>
+        <w:rPr>
+          <w:rFonts w:ascii="Consolas" w:hAnsi="Consolas" w:cs="Consolas"/>
+          <w:color w:val="FF0000"/>
+          <w:sz w:val="19"/>
+          <w:szCs w:val="19"/>
+        </w:rPr>
+        <w:t>name</w:t>
+      </w:r>
+      <w:r>
+        <w:rPr>
+          <w:rFonts w:ascii="Consolas" w:hAnsi="Consolas" w:cs="Consolas"/>
+          <w:color w:val="0000FF"/>
+          <w:sz w:val="19"/>
+          <w:szCs w:val="19"/>
+        </w:rPr>
+        <w:t>=</w:t>
+      </w:r>
+      <w:r>
+        <w:rPr>
+          <w:rFonts w:ascii="Consolas" w:hAnsi="Consolas" w:cs="Consolas"/>
+          <w:color w:val="000000"/>
+          <w:sz w:val="19"/>
+          <w:szCs w:val="19"/>
+        </w:rPr>
+        <w:t>"</w:t>
+      </w:r>
+      <w:r>
+        <w:rPr>
+          <w:rFonts w:ascii="Consolas" w:hAnsi="Consolas" w:cs="Consolas"/>
+          <w:color w:val="0000FF"/>
+          <w:sz w:val="19"/>
+          <w:szCs w:val="19"/>
+        </w:rPr>
+        <w:t>splash_background</w:t>
+      </w:r>
+      <w:r>
+        <w:rPr>
+          <w:rFonts w:ascii="Consolas" w:hAnsi="Consolas" w:cs="Consolas"/>
+          <w:color w:val="000000"/>
+          <w:sz w:val="19"/>
+          <w:szCs w:val="19"/>
+        </w:rPr>
+        <w:t>"</w:t>
+      </w:r>
+      <w:r>
+        <w:rPr>
+          <w:rFonts w:ascii="Consolas" w:hAnsi="Consolas" w:cs="Consolas"/>
+          <w:color w:val="0000FF"/>
+          <w:sz w:val="19"/>
+          <w:szCs w:val="19"/>
+        </w:rPr>
+        <w:t>&gt;</w:t>
+      </w:r>
+      <w:r>
+        <w:rPr>
+          <w:rFonts w:ascii="Consolas" w:hAnsi="Consolas" w:cs="Consolas"/>
+          <w:color w:val="000000"/>
+          <w:sz w:val="19"/>
+          <w:szCs w:val="19"/>
+        </w:rPr>
+        <w:t>#FF4EFF</w:t>
+      </w:r>
+      <w:r>
+        <w:rPr>
+          <w:rFonts w:ascii="Consolas" w:hAnsi="Consolas" w:cs="Consolas"/>
+          <w:color w:val="0000FF"/>
+          <w:sz w:val="19"/>
+          <w:szCs w:val="19"/>
+        </w:rPr>
+        <w:t>&lt;/</w:t>
+      </w:r>
+      <w:r>
+        <w:rPr>
+          <w:rFonts w:ascii="Consolas" w:hAnsi="Consolas" w:cs="Consolas"/>
+          <w:color w:val="A31515"/>
+          <w:sz w:val="19"/>
+          <w:szCs w:val="19"/>
+        </w:rPr>
+        <w:t>color</w:t>
+      </w:r>
+      <w:r>
+        <w:rPr>
+          <w:rFonts w:ascii="Consolas" w:hAnsi="Consolas" w:cs="Consolas"/>
+          <w:color w:val="0000FF"/>
+          <w:sz w:val="19"/>
+          <w:szCs w:val="19"/>
+        </w:rPr>
+        <w:t>&gt;</w:t>
+      </w:r>
+    </w:p>
+    <w:p>
+      <w:pPr>
+        <w:rPr>
+          <w:rFonts w:ascii="Times New Roman" w:hAnsi="Times New Roman" w:cs="Times New Roman"/>
+          <w:b/>
+          <w:bCs/>
+          <w:sz w:val="26"/>
+          <w:szCs w:val="26"/>
+        </w:rPr>
+      </w:pPr>
+      <w:r>
+        <w:rPr>
+          <w:rFonts w:ascii="Times New Roman" w:hAnsi="Times New Roman" w:cs="Times New Roman"/>
+          <w:sz w:val="26"/>
+          <w:szCs w:val="26"/>
+        </w:rPr>
+        <w:t>----------</w:t>
+      </w:r>
+      <w:r>
+        <w:rPr>
+          <w:rFonts w:ascii="Times New Roman" w:hAnsi="Times New Roman" w:cs="Times New Roman"/>
+          <w:b/>
+          <w:bCs/>
+          <w:sz w:val="26"/>
+          <w:szCs w:val="26"/>
+        </w:rPr>
+        <w:t>Vô style.xml</w:t>
+      </w:r>
+      <w:r>
+        <w:rPr>
+          <w:rFonts w:ascii="Times New Roman" w:hAnsi="Times New Roman" w:cs="Times New Roman"/>
+          <w:b/>
+          <w:bCs/>
+          <w:sz w:val="26"/>
+          <w:szCs w:val="26"/>
+        </w:rPr>
+        <w:t xml:space="preserve"> thêm</w:t>
+      </w:r>
+    </w:p>
+    <w:p>
+      <w:pPr>
+        <w:autoSpaceDE w:val="0"/>
+        <w:autoSpaceDN w:val="0"/>
+        <w:adjustRightInd w:val="0"/>
+        <w:spacing w:after="0" w:line="240" w:lineRule="auto"/>
+        <w:rPr>
+          <w:rFonts w:ascii="Consolas" w:hAnsi="Consolas" w:cs="Consolas"/>
+          <w:color w:val="000000"/>
+          <w:sz w:val="19"/>
+          <w:szCs w:val="19"/>
+        </w:rPr>
+      </w:pPr>
+      <w:r>
+        <w:rPr>
+          <w:rFonts w:ascii="Consolas" w:hAnsi="Consolas" w:cs="Consolas"/>
+          <w:color w:val="A31515"/>
+          <w:sz w:val="19"/>
+          <w:szCs w:val="19"/>
+        </w:rPr>
+        <w:t>style</w:t>
+      </w:r>
+      <w:r>
+        <w:rPr>
+          <w:rFonts w:ascii="Consolas" w:hAnsi="Consolas" w:cs="Consolas"/>
+          <w:color w:val="0000FF"/>
+          <w:sz w:val="19"/>
+          <w:szCs w:val="19"/>
+        </w:rPr>
+        <w:t xml:space="preserve"> </w:t>
+      </w:r>
+      <w:r>
+        <w:rPr>
+          <w:rFonts w:ascii="Consolas" w:hAnsi="Consolas" w:cs="Consolas"/>
+          <w:color w:val="FF0000"/>
+          <w:sz w:val="19"/>
+          <w:szCs w:val="19"/>
+        </w:rPr>
+        <w:t>name</w:t>
+      </w:r>
+      <w:r>
+        <w:rPr>
+          <w:rFonts w:ascii="Consolas" w:hAnsi="Consolas" w:cs="Consolas"/>
+          <w:color w:val="0000FF"/>
+          <w:sz w:val="19"/>
+          <w:szCs w:val="19"/>
+        </w:rPr>
+        <w:t>=</w:t>
+      </w:r>
+      <w:r>
+        <w:rPr>
+          <w:rFonts w:ascii="Consolas" w:hAnsi="Consolas" w:cs="Consolas"/>
+          <w:color w:val="000000"/>
+          <w:sz w:val="19"/>
+          <w:szCs w:val="19"/>
+        </w:rPr>
+        <w:t>"</w:t>
+      </w:r>
+      <w:r>
+        <w:rPr>
+          <w:rFonts w:ascii="Consolas" w:hAnsi="Consolas" w:cs="Consolas"/>
+          <w:color w:val="0000FF"/>
+          <w:sz w:val="19"/>
+          <w:szCs w:val="19"/>
+        </w:rPr>
+        <w:t>SplashTheme</w:t>
+      </w:r>
+      <w:r>
+        <w:rPr>
+          <w:rFonts w:ascii="Consolas" w:hAnsi="Consolas" w:cs="Consolas"/>
+          <w:color w:val="000000"/>
+          <w:sz w:val="19"/>
+          <w:szCs w:val="19"/>
+        </w:rPr>
+        <w:t>"</w:t>
+      </w:r>
+    </w:p>
+    <w:p>
+      <w:pPr>
+        <w:autoSpaceDE w:val="0"/>
+        <w:autoSpaceDN w:val="0"/>
+        <w:adjustRightInd w:val="0"/>
+        <w:spacing w:after="0" w:line="240" w:lineRule="auto"/>
+        <w:rPr>
+          <w:rFonts w:ascii="Consolas" w:hAnsi="Consolas" w:cs="Consolas"/>
+          <w:color w:val="000000"/>
+          <w:sz w:val="19"/>
+          <w:szCs w:val="19"/>
+        </w:rPr>
+      </w:pPr>
+      <w:r>
+        <w:rPr>
+          <w:rFonts w:ascii="Consolas" w:hAnsi="Consolas" w:cs="Consolas"/>
+          <w:color w:val="0000FF"/>
+          <w:sz w:val="19"/>
+          <w:szCs w:val="19"/>
+        </w:rPr>
+        <w:tab/>
+      </w:r>
+      <w:r>
+        <w:rPr>
+          <w:rFonts w:ascii="Consolas" w:hAnsi="Consolas" w:cs="Consolas"/>
+          <w:color w:val="0000FF"/>
+          <w:sz w:val="19"/>
+          <w:szCs w:val="19"/>
+        </w:rPr>
+        <w:tab/>
+        <w:t xml:space="preserve">   </w:t>
+      </w:r>
+      <w:r>
+        <w:rPr>
+          <w:rFonts w:ascii="Consolas" w:hAnsi="Consolas" w:cs="Consolas"/>
+          <w:color w:val="FF0000"/>
+          <w:sz w:val="19"/>
+          <w:szCs w:val="19"/>
+        </w:rPr>
+        <w:t>parent</w:t>
+      </w:r>
+      <w:r>
+        <w:rPr>
+          <w:rFonts w:ascii="Consolas" w:hAnsi="Consolas" w:cs="Consolas"/>
+          <w:color w:val="0000FF"/>
+          <w:sz w:val="19"/>
+          <w:szCs w:val="19"/>
+        </w:rPr>
+        <w:t>=</w:t>
+      </w:r>
+      <w:r>
+        <w:rPr>
+          <w:rFonts w:ascii="Consolas" w:hAnsi="Consolas" w:cs="Consolas"/>
+          <w:color w:val="000000"/>
+          <w:sz w:val="19"/>
+          <w:szCs w:val="19"/>
+        </w:rPr>
+        <w:t>"</w:t>
+      </w:r>
+      <w:r>
+        <w:rPr>
+          <w:rFonts w:ascii="Consolas" w:hAnsi="Consolas" w:cs="Consolas"/>
+          <w:color w:val="0000FF"/>
+          <w:sz w:val="19"/>
+          <w:szCs w:val="19"/>
+        </w:rPr>
+        <w:t>Theme.AppCompat.Light</w:t>
+      </w:r>
+      <w:r>
+        <w:rPr>
+          <w:rFonts w:ascii="Consolas" w:hAnsi="Consolas" w:cs="Consolas"/>
+          <w:color w:val="000000"/>
+          <w:sz w:val="19"/>
+          <w:szCs w:val="19"/>
+        </w:rPr>
+        <w:t>"</w:t>
+      </w:r>
+      <w:r>
+        <w:rPr>
+          <w:rFonts w:ascii="Consolas" w:hAnsi="Consolas" w:cs="Consolas"/>
+          <w:color w:val="0000FF"/>
+          <w:sz w:val="19"/>
+          <w:szCs w:val="19"/>
+        </w:rPr>
+        <w:t>&gt;</w:t>
+      </w:r>
+    </w:p>
+    <w:p>
+      <w:pPr>
+        <w:autoSpaceDE w:val="0"/>
+        <w:autoSpaceDN w:val="0"/>
+        <w:adjustRightInd w:val="0"/>
+        <w:spacing w:after="0" w:line="240" w:lineRule="auto"/>
+        <w:rPr>
+          <w:rFonts w:ascii="Consolas" w:hAnsi="Consolas" w:cs="Consolas"/>
+          <w:color w:val="000000"/>
+          <w:sz w:val="19"/>
+          <w:szCs w:val="19"/>
+        </w:rPr>
+      </w:pPr>
+      <w:r>
+        <w:rPr>
+          <w:rFonts w:ascii="Consolas" w:hAnsi="Consolas" w:cs="Consolas"/>
+          <w:color w:val="0000FF"/>
+          <w:sz w:val="19"/>
+          <w:szCs w:val="19"/>
+        </w:rPr>
+        <w:tab/>
+      </w:r>
+      <w:r>
+        <w:rPr>
+          <w:rFonts w:ascii="Consolas" w:hAnsi="Consolas" w:cs="Consolas"/>
+          <w:color w:val="0000FF"/>
+          <w:sz w:val="19"/>
+          <w:szCs w:val="19"/>
+        </w:rPr>
+        <w:tab/>
+        <w:t>&lt;</w:t>
+      </w:r>
+      <w:r>
+        <w:rPr>
+          <w:rFonts w:ascii="Consolas" w:hAnsi="Consolas" w:cs="Consolas"/>
+          <w:color w:val="A31515"/>
+          <w:sz w:val="19"/>
+          <w:szCs w:val="19"/>
+        </w:rPr>
+        <w:t>item</w:t>
+      </w:r>
+      <w:r>
+        <w:rPr>
+          <w:rFonts w:ascii="Consolas" w:hAnsi="Consolas" w:cs="Consolas"/>
+          <w:color w:val="0000FF"/>
+          <w:sz w:val="19"/>
+          <w:szCs w:val="19"/>
+        </w:rPr>
+        <w:t xml:space="preserve"> </w:t>
+      </w:r>
+      <w:r>
+        <w:rPr>
+          <w:rFonts w:ascii="Consolas" w:hAnsi="Consolas" w:cs="Consolas"/>
+          <w:color w:val="FF0000"/>
+          <w:sz w:val="19"/>
+          <w:szCs w:val="19"/>
+        </w:rPr>
+        <w:t>name</w:t>
+      </w:r>
+      <w:r>
+        <w:rPr>
+          <w:rFonts w:ascii="Consolas" w:hAnsi="Consolas" w:cs="Consolas"/>
+          <w:color w:val="0000FF"/>
+          <w:sz w:val="19"/>
+          <w:szCs w:val="19"/>
+        </w:rPr>
+        <w:t>=</w:t>
+      </w:r>
+      <w:r>
+        <w:rPr>
+          <w:rFonts w:ascii="Consolas" w:hAnsi="Consolas" w:cs="Consolas"/>
+          <w:color w:val="000000"/>
+          <w:sz w:val="19"/>
+          <w:szCs w:val="19"/>
+        </w:rPr>
+        <w:t>"</w:t>
+      </w:r>
+      <w:r>
+        <w:rPr>
+          <w:rFonts w:ascii="Consolas" w:hAnsi="Consolas" w:cs="Consolas"/>
+          <w:color w:val="0000FF"/>
+          <w:sz w:val="19"/>
+          <w:szCs w:val="19"/>
+        </w:rPr>
+        <w:t>android:windowBackground</w:t>
+      </w:r>
+      <w:r>
+        <w:rPr>
+          <w:rFonts w:ascii="Consolas" w:hAnsi="Consolas" w:cs="Consolas"/>
+          <w:color w:val="000000"/>
+          <w:sz w:val="19"/>
+          <w:szCs w:val="19"/>
+        </w:rPr>
+        <w:t>"</w:t>
+      </w:r>
+      <w:r>
+        <w:rPr>
+          <w:rFonts w:ascii="Consolas" w:hAnsi="Consolas" w:cs="Consolas"/>
+          <w:color w:val="0000FF"/>
+          <w:sz w:val="19"/>
+          <w:szCs w:val="19"/>
+        </w:rPr>
+        <w:t>&gt;</w:t>
+      </w:r>
+      <w:r>
+        <w:rPr>
+          <w:rFonts w:ascii="Consolas" w:hAnsi="Consolas" w:cs="Consolas"/>
+          <w:color w:val="000000"/>
+          <w:sz w:val="19"/>
+          <w:szCs w:val="19"/>
+        </w:rPr>
+        <w:t>@drawable/cat</w:t>
+      </w:r>
+      <w:r>
+        <w:rPr>
+          <w:rFonts w:ascii="Consolas" w:hAnsi="Consolas" w:cs="Consolas"/>
+          <w:color w:val="0000FF"/>
+          <w:sz w:val="19"/>
+          <w:szCs w:val="19"/>
+        </w:rPr>
+        <w:t>&lt;/</w:t>
+      </w:r>
+      <w:r>
+        <w:rPr>
+          <w:rFonts w:ascii="Consolas" w:hAnsi="Consolas" w:cs="Consolas"/>
+          <w:color w:val="A31515"/>
+          <w:sz w:val="19"/>
+          <w:szCs w:val="19"/>
+        </w:rPr>
+        <w:t>item</w:t>
+      </w:r>
+      <w:r>
+        <w:rPr>
+          <w:rFonts w:ascii="Consolas" w:hAnsi="Consolas" w:cs="Consolas"/>
+          <w:color w:val="0000FF"/>
+          <w:sz w:val="19"/>
+          <w:szCs w:val="19"/>
+        </w:rPr>
+        <w:t>&gt;</w:t>
+      </w:r>
+    </w:p>
+    <w:p>
+      <w:pPr>
+        <w:autoSpaceDE w:val="0"/>
+        <w:autoSpaceDN w:val="0"/>
+        <w:adjustRightInd w:val="0"/>
+        <w:spacing w:after="0" w:line="240" w:lineRule="auto"/>
+        <w:rPr>
+          <w:rFonts w:ascii="Consolas" w:hAnsi="Consolas" w:cs="Consolas"/>
+          <w:color w:val="000000"/>
+          <w:sz w:val="19"/>
+          <w:szCs w:val="19"/>
+        </w:rPr>
+      </w:pPr>
+      <w:r>
+        <w:rPr>
+          <w:rFonts w:ascii="Consolas" w:hAnsi="Consolas" w:cs="Consolas"/>
+          <w:color w:val="0000FF"/>
+          <w:sz w:val="19"/>
+          <w:szCs w:val="19"/>
+        </w:rPr>
+        <w:tab/>
+      </w:r>
+      <w:r>
+        <w:rPr>
+          <w:rFonts w:ascii="Consolas" w:hAnsi="Consolas" w:cs="Consolas"/>
+          <w:color w:val="0000FF"/>
+          <w:sz w:val="19"/>
+          <w:szCs w:val="19"/>
+        </w:rPr>
+        <w:tab/>
+        <w:t>&lt;</w:t>
+      </w:r>
+      <w:r>
+        <w:rPr>
+          <w:rFonts w:ascii="Consolas" w:hAnsi="Consolas" w:cs="Consolas"/>
+          <w:color w:val="A31515"/>
+          <w:sz w:val="19"/>
+          <w:szCs w:val="19"/>
+        </w:rPr>
+        <w:t>item</w:t>
+      </w:r>
+      <w:r>
+        <w:rPr>
+          <w:rFonts w:ascii="Consolas" w:hAnsi="Consolas" w:cs="Consolas"/>
+          <w:color w:val="0000FF"/>
+          <w:sz w:val="19"/>
+          <w:szCs w:val="19"/>
+        </w:rPr>
+        <w:t xml:space="preserve"> </w:t>
+      </w:r>
+      <w:r>
+        <w:rPr>
+          <w:rFonts w:ascii="Consolas" w:hAnsi="Consolas" w:cs="Consolas"/>
+          <w:color w:val="FF0000"/>
+          <w:sz w:val="19"/>
+          <w:szCs w:val="19"/>
+        </w:rPr>
+        <w:t>name</w:t>
+      </w:r>
+      <w:r>
+        <w:rPr>
+          <w:rFonts w:ascii="Consolas" w:hAnsi="Consolas" w:cs="Consolas"/>
+          <w:color w:val="0000FF"/>
+          <w:sz w:val="19"/>
+          <w:szCs w:val="19"/>
+        </w:rPr>
+        <w:t>=</w:t>
+      </w:r>
+      <w:r>
+        <w:rPr>
+          <w:rFonts w:ascii="Consolas" w:hAnsi="Consolas" w:cs="Consolas"/>
+          <w:color w:val="000000"/>
+          <w:sz w:val="19"/>
+          <w:szCs w:val="19"/>
+        </w:rPr>
+        <w:t>"</w:t>
+      </w:r>
+      <w:r>
+        <w:rPr>
+          <w:rFonts w:ascii="Consolas" w:hAnsi="Consolas" w:cs="Consolas"/>
+          <w:color w:val="0000FF"/>
+          <w:sz w:val="19"/>
+          <w:szCs w:val="19"/>
+        </w:rPr>
+        <w:t>android:windowNoTitle</w:t>
+      </w:r>
+      <w:r>
+        <w:rPr>
+          <w:rFonts w:ascii="Consolas" w:hAnsi="Consolas" w:cs="Consolas"/>
+          <w:color w:val="000000"/>
+          <w:sz w:val="19"/>
+          <w:szCs w:val="19"/>
+        </w:rPr>
+        <w:t>"</w:t>
+      </w:r>
+      <w:r>
+        <w:rPr>
+          <w:rFonts w:ascii="Consolas" w:hAnsi="Consolas" w:cs="Consolas"/>
+          <w:color w:val="0000FF"/>
+          <w:sz w:val="19"/>
+          <w:szCs w:val="19"/>
+        </w:rPr>
+        <w:t>&gt;</w:t>
+      </w:r>
+      <w:r>
+        <w:rPr>
+          <w:rFonts w:ascii="Consolas" w:hAnsi="Consolas" w:cs="Consolas"/>
+          <w:color w:val="000000"/>
+          <w:sz w:val="19"/>
+          <w:szCs w:val="19"/>
+        </w:rPr>
+        <w:t>True</w:t>
+      </w:r>
+      <w:r>
+        <w:rPr>
+          <w:rFonts w:ascii="Consolas" w:hAnsi="Consolas" w:cs="Consolas"/>
+          <w:color w:val="0000FF"/>
+          <w:sz w:val="19"/>
+          <w:szCs w:val="19"/>
+        </w:rPr>
+        <w:t>&lt;/</w:t>
+      </w:r>
+      <w:r>
+        <w:rPr>
+          <w:rFonts w:ascii="Consolas" w:hAnsi="Consolas" w:cs="Consolas"/>
+          <w:color w:val="A31515"/>
+          <w:sz w:val="19"/>
+          <w:szCs w:val="19"/>
+        </w:rPr>
+        <w:t>item</w:t>
+      </w:r>
+      <w:r>
+        <w:rPr>
+          <w:rFonts w:ascii="Consolas" w:hAnsi="Consolas" w:cs="Consolas"/>
+          <w:color w:val="0000FF"/>
+          <w:sz w:val="19"/>
+          <w:szCs w:val="19"/>
+        </w:rPr>
+        <w:t>&gt;</w:t>
+      </w:r>
+    </w:p>
+    <w:p>
+      <w:pPr>
+        <w:autoSpaceDE w:val="0"/>
+        <w:autoSpaceDN w:val="0"/>
+        <w:adjustRightInd w:val="0"/>
+        <w:spacing w:after="0" w:line="240" w:lineRule="auto"/>
+        <w:rPr>
+          <w:rFonts w:ascii="Consolas" w:hAnsi="Consolas" w:cs="Consolas"/>
+          <w:color w:val="000000"/>
+          <w:sz w:val="19"/>
+          <w:szCs w:val="19"/>
+        </w:rPr>
+      </w:pPr>
+      <w:r>
+        <w:rPr>
+          <w:rFonts w:ascii="Consolas" w:hAnsi="Consolas" w:cs="Consolas"/>
+          <w:color w:val="0000FF"/>
+          <w:sz w:val="19"/>
+          <w:szCs w:val="19"/>
+        </w:rPr>
+        <w:tab/>
+      </w:r>
+      <w:r>
+        <w:rPr>
+          <w:rFonts w:ascii="Consolas" w:hAnsi="Consolas" w:cs="Consolas"/>
+          <w:color w:val="0000FF"/>
+          <w:sz w:val="19"/>
+          <w:szCs w:val="19"/>
+        </w:rPr>
+        <w:tab/>
+        <w:t>&lt;</w:t>
+      </w:r>
+      <w:r>
+        <w:rPr>
+          <w:rFonts w:ascii="Consolas" w:hAnsi="Consolas" w:cs="Consolas"/>
+          <w:color w:val="A31515"/>
+          <w:sz w:val="19"/>
+          <w:szCs w:val="19"/>
+        </w:rPr>
+        <w:t>item</w:t>
+      </w:r>
+      <w:r>
+        <w:rPr>
+          <w:rFonts w:ascii="Consolas" w:hAnsi="Consolas" w:cs="Consolas"/>
+          <w:color w:val="0000FF"/>
+          <w:sz w:val="19"/>
+          <w:szCs w:val="19"/>
+        </w:rPr>
+        <w:t xml:space="preserve"> </w:t>
+      </w:r>
+      <w:r>
+        <w:rPr>
+          <w:rFonts w:ascii="Consolas" w:hAnsi="Consolas" w:cs="Consolas"/>
+          <w:color w:val="FF0000"/>
+          <w:sz w:val="19"/>
+          <w:szCs w:val="19"/>
+        </w:rPr>
+        <w:t>name</w:t>
+      </w:r>
+      <w:r>
+        <w:rPr>
+          <w:rFonts w:ascii="Consolas" w:hAnsi="Consolas" w:cs="Consolas"/>
+          <w:color w:val="0000FF"/>
+          <w:sz w:val="19"/>
+          <w:szCs w:val="19"/>
+        </w:rPr>
+        <w:t>=</w:t>
+      </w:r>
+      <w:r>
+        <w:rPr>
+          <w:rFonts w:ascii="Consolas" w:hAnsi="Consolas" w:cs="Consolas"/>
+          <w:color w:val="000000"/>
+          <w:sz w:val="19"/>
+          <w:szCs w:val="19"/>
+        </w:rPr>
+        <w:t>"</w:t>
+      </w:r>
+      <w:r>
+        <w:rPr>
+          <w:rFonts w:ascii="Consolas" w:hAnsi="Consolas" w:cs="Consolas"/>
+          <w:color w:val="0000FF"/>
+          <w:sz w:val="19"/>
+          <w:szCs w:val="19"/>
+        </w:rPr>
+        <w:t>android:windowFullscreen</w:t>
+      </w:r>
+      <w:r>
+        <w:rPr>
+          <w:rFonts w:ascii="Consolas" w:hAnsi="Consolas" w:cs="Consolas"/>
+          <w:color w:val="000000"/>
+          <w:sz w:val="19"/>
+          <w:szCs w:val="19"/>
+        </w:rPr>
+        <w:t>"</w:t>
+      </w:r>
+      <w:r>
+        <w:rPr>
+          <w:rFonts w:ascii="Consolas" w:hAnsi="Consolas" w:cs="Consolas"/>
+          <w:color w:val="0000FF"/>
+          <w:sz w:val="19"/>
+          <w:szCs w:val="19"/>
+        </w:rPr>
+        <w:t>&gt;</w:t>
+      </w:r>
+      <w:r>
+        <w:rPr>
+          <w:rFonts w:ascii="Consolas" w:hAnsi="Consolas" w:cs="Consolas"/>
+          <w:color w:val="000000"/>
+          <w:sz w:val="19"/>
+          <w:szCs w:val="19"/>
+        </w:rPr>
+        <w:t>true</w:t>
+      </w:r>
+      <w:r>
+        <w:rPr>
+          <w:rFonts w:ascii="Consolas" w:hAnsi="Consolas" w:cs="Consolas"/>
+          <w:color w:val="0000FF"/>
+          <w:sz w:val="19"/>
+          <w:szCs w:val="19"/>
+        </w:rPr>
+        <w:t>&lt;/</w:t>
+      </w:r>
+      <w:r>
+        <w:rPr>
+          <w:rFonts w:ascii="Consolas" w:hAnsi="Consolas" w:cs="Consolas"/>
+          <w:color w:val="A31515"/>
+          <w:sz w:val="19"/>
+          <w:szCs w:val="19"/>
+        </w:rPr>
+        <w:t>item</w:t>
+      </w:r>
+      <w:r>
+        <w:rPr>
+          <w:rFonts w:ascii="Consolas" w:hAnsi="Consolas" w:cs="Consolas"/>
+          <w:color w:val="0000FF"/>
+          <w:sz w:val="19"/>
+          <w:szCs w:val="19"/>
+        </w:rPr>
+        <w:t>&gt;</w:t>
+      </w:r>
+    </w:p>
+    <w:p>
+      <w:pPr>
+        <w:autoSpaceDE w:val="0"/>
+        <w:autoSpaceDN w:val="0"/>
+        <w:adjustRightInd w:val="0"/>
+        <w:spacing w:after="0" w:line="240" w:lineRule="auto"/>
+        <w:rPr>
+          <w:rFonts w:ascii="Consolas" w:hAnsi="Consolas" w:cs="Consolas"/>
+          <w:color w:val="000000"/>
+          <w:sz w:val="19"/>
+          <w:szCs w:val="19"/>
+        </w:rPr>
+      </w:pPr>
+      <w:r>
+        <w:rPr>
+          <w:rFonts w:ascii="Consolas" w:hAnsi="Consolas" w:cs="Consolas"/>
+          <w:color w:val="0000FF"/>
+          <w:sz w:val="19"/>
+          <w:szCs w:val="19"/>
+        </w:rPr>
+        <w:tab/>
+      </w:r>
+      <w:r>
+        <w:rPr>
+          <w:rFonts w:ascii="Consolas" w:hAnsi="Consolas" w:cs="Consolas"/>
+          <w:color w:val="0000FF"/>
+          <w:sz w:val="19"/>
+          <w:szCs w:val="19"/>
+        </w:rPr>
+        <w:tab/>
+        <w:t>&lt;</w:t>
+      </w:r>
+      <w:r>
+        <w:rPr>
+          <w:rFonts w:ascii="Consolas" w:hAnsi="Consolas" w:cs="Consolas"/>
+          <w:color w:val="A31515"/>
+          <w:sz w:val="19"/>
+          <w:szCs w:val="19"/>
+        </w:rPr>
+        <w:t>item</w:t>
+      </w:r>
+      <w:r>
+        <w:rPr>
+          <w:rFonts w:ascii="Consolas" w:hAnsi="Consolas" w:cs="Consolas"/>
+          <w:color w:val="0000FF"/>
+          <w:sz w:val="19"/>
+          <w:szCs w:val="19"/>
+        </w:rPr>
+        <w:t xml:space="preserve"> </w:t>
+      </w:r>
+      <w:r>
+        <w:rPr>
+          <w:rFonts w:ascii="Consolas" w:hAnsi="Consolas" w:cs="Consolas"/>
+          <w:color w:val="FF0000"/>
+          <w:sz w:val="19"/>
+          <w:szCs w:val="19"/>
+        </w:rPr>
+        <w:t>name</w:t>
+      </w:r>
+      <w:r>
+        <w:rPr>
+          <w:rFonts w:ascii="Consolas" w:hAnsi="Consolas" w:cs="Consolas"/>
+          <w:color w:val="0000FF"/>
+          <w:sz w:val="19"/>
+          <w:szCs w:val="19"/>
+        </w:rPr>
+        <w:t>=</w:t>
+      </w:r>
+      <w:r>
+        <w:rPr>
+          <w:rFonts w:ascii="Consolas" w:hAnsi="Consolas" w:cs="Consolas"/>
+          <w:color w:val="000000"/>
+          <w:sz w:val="19"/>
+          <w:szCs w:val="19"/>
+        </w:rPr>
+        <w:t>"</w:t>
+      </w:r>
+      <w:r>
+        <w:rPr>
+          <w:rFonts w:ascii="Consolas" w:hAnsi="Consolas" w:cs="Consolas"/>
+          <w:color w:val="0000FF"/>
+          <w:sz w:val="19"/>
+          <w:szCs w:val="19"/>
+        </w:rPr>
+        <w:t>android:windowAnimationStyle</w:t>
+      </w:r>
+      <w:r>
+        <w:rPr>
+          <w:rFonts w:ascii="Consolas" w:hAnsi="Consolas" w:cs="Consolas"/>
+          <w:color w:val="000000"/>
+          <w:sz w:val="19"/>
+          <w:szCs w:val="19"/>
+        </w:rPr>
+        <w:t>"</w:t>
+      </w:r>
+      <w:r>
+        <w:rPr>
+          <w:rFonts w:ascii="Consolas" w:hAnsi="Consolas" w:cs="Consolas"/>
+          <w:color w:val="0000FF"/>
+          <w:sz w:val="19"/>
+          <w:szCs w:val="19"/>
+        </w:rPr>
+        <w:t>&gt;</w:t>
+      </w:r>
+      <w:r>
+        <w:rPr>
+          <w:rFonts w:ascii="Consolas" w:hAnsi="Consolas" w:cs="Consolas"/>
+          <w:color w:val="000000"/>
+          <w:sz w:val="19"/>
+          <w:szCs w:val="19"/>
+        </w:rPr>
+        <w:t>@null</w:t>
+      </w:r>
+      <w:r>
+        <w:rPr>
+          <w:rFonts w:ascii="Consolas" w:hAnsi="Consolas" w:cs="Consolas"/>
+          <w:color w:val="0000FF"/>
+          <w:sz w:val="19"/>
+          <w:szCs w:val="19"/>
+        </w:rPr>
+        <w:t>&lt;/</w:t>
+      </w:r>
+      <w:r>
+        <w:rPr>
+          <w:rFonts w:ascii="Consolas" w:hAnsi="Consolas" w:cs="Consolas"/>
+          <w:color w:val="A31515"/>
+          <w:sz w:val="19"/>
+          <w:szCs w:val="19"/>
+        </w:rPr>
+        <w:t>item</w:t>
+      </w:r>
+      <w:r>
+        <w:rPr>
+          <w:rFonts w:ascii="Consolas" w:hAnsi="Consolas" w:cs="Consolas"/>
+          <w:color w:val="0000FF"/>
+          <w:sz w:val="19"/>
+          <w:szCs w:val="19"/>
+        </w:rPr>
+        <w:t>&gt;</w:t>
+      </w:r>
+    </w:p>
+    <w:p>
+      <w:pPr>
+        <w:rPr>
+          <w:rFonts w:ascii="Times New Roman" w:hAnsi="Times New Roman" w:cs="Times New Roman"/>
+          <w:sz w:val="26"/>
+          <w:szCs w:val="26"/>
+        </w:rPr>
+      </w:pPr>
+      <w:r>
+        <w:rPr>
+          <w:rFonts w:ascii="Consolas" w:hAnsi="Consolas" w:cs="Consolas"/>
+          <w:color w:val="0000FF"/>
+          <w:sz w:val="19"/>
+          <w:szCs w:val="19"/>
+        </w:rPr>
+        <w:tab/>
+        <w:t>&lt;/</w:t>
+      </w:r>
+      <w:r>
+        <w:rPr>
+          <w:rFonts w:ascii="Consolas" w:hAnsi="Consolas" w:cs="Consolas"/>
+          <w:color w:val="A31515"/>
+          <w:sz w:val="19"/>
+          <w:szCs w:val="19"/>
+        </w:rPr>
+        <w:t>style</w:t>
+      </w:r>
+      <w:r>
+        <w:rPr>
+          <w:rFonts w:ascii="Consolas" w:hAnsi="Consolas" w:cs="Consolas"/>
+          <w:color w:val="0000FF"/>
+          <w:sz w:val="19"/>
+          <w:szCs w:val="19"/>
+        </w:rPr>
+        <w:t>&gt;</w:t>
+      </w:r>
+    </w:p>
+    <w:p>
+      <w:pPr>
+        <w:rPr>
+          <w:rFonts w:ascii="Times New Roman" w:hAnsi="Times New Roman" w:cs="Times New Roman"/>
+          <w:sz w:val="26"/>
+          <w:szCs w:val="26"/>
+        </w:rPr>
+      </w:pPr>
+      <w:r>
+        <w:rPr>
+          <w:rFonts w:ascii="Times New Roman" w:hAnsi="Times New Roman" w:cs="Times New Roman"/>
+          <w:sz w:val="26"/>
+          <w:szCs w:val="26"/>
+        </w:rPr>
+        <w:t>----------trong drawable tạo thêm file : splash.xml</w:t>
+      </w:r>
+    </w:p>
+    <w:p>
+      <w:pPr>
+        <w:autoSpaceDE w:val="0"/>
+        <w:autoSpaceDN w:val="0"/>
+        <w:adjustRightInd w:val="0"/>
+        <w:spacing w:after="0" w:line="240" w:lineRule="auto"/>
+        <w:rPr>
+          <w:rFonts w:ascii="Consolas" w:hAnsi="Consolas" w:cs="Consolas"/>
+          <w:color w:val="000000"/>
+          <w:sz w:val="19"/>
+          <w:szCs w:val="19"/>
+        </w:rPr>
+      </w:pPr>
+      <w:r>
+        <w:rPr>
+          <w:rFonts w:ascii="Consolas" w:hAnsi="Consolas" w:cs="Consolas"/>
+          <w:color w:val="0000FF"/>
+          <w:sz w:val="19"/>
+          <w:szCs w:val="19"/>
+        </w:rPr>
+        <w:t>&lt;</w:t>
+      </w:r>
+      <w:r>
+        <w:rPr>
+          <w:rFonts w:ascii="Consolas" w:hAnsi="Consolas" w:cs="Consolas"/>
+          <w:color w:val="A31515"/>
+          <w:sz w:val="19"/>
+          <w:szCs w:val="19"/>
+        </w:rPr>
+        <w:t>layer-list</w:t>
+      </w:r>
+      <w:r>
+        <w:rPr>
+          <w:rFonts w:ascii="Consolas" w:hAnsi="Consolas" w:cs="Consolas"/>
+          <w:color w:val="0000FF"/>
+          <w:sz w:val="19"/>
+          <w:szCs w:val="19"/>
+        </w:rPr>
+        <w:t xml:space="preserve"> </w:t>
+      </w:r>
+      <w:r>
+        <w:rPr>
+          <w:rFonts w:ascii="Consolas" w:hAnsi="Consolas" w:cs="Consolas"/>
+          <w:color w:val="FF0000"/>
+          <w:sz w:val="19"/>
+          <w:szCs w:val="19"/>
+        </w:rPr>
+        <w:t>xmlns:android</w:t>
+      </w:r>
+      <w:r>
+        <w:rPr>
+          <w:rFonts w:ascii="Consolas" w:hAnsi="Consolas" w:cs="Consolas"/>
+          <w:color w:val="0000FF"/>
+          <w:sz w:val="19"/>
+          <w:szCs w:val="19"/>
+        </w:rPr>
+        <w:t>=</w:t>
+      </w:r>
+      <w:r>
+        <w:rPr>
+          <w:rFonts w:ascii="Consolas" w:hAnsi="Consolas" w:cs="Consolas"/>
+          <w:color w:val="000000"/>
+          <w:sz w:val="19"/>
+          <w:szCs w:val="19"/>
+        </w:rPr>
+        <w:t>"</w:t>
+      </w:r>
+      <w:r>
+        <w:rPr>
+          <w:rFonts w:ascii="Consolas" w:hAnsi="Consolas" w:cs="Consolas"/>
+          <w:color w:val="0000FF"/>
+          <w:sz w:val="19"/>
+          <w:szCs w:val="19"/>
+        </w:rPr>
+        <w:t>http://schemas.android.com/apk/res/android</w:t>
+      </w:r>
+      <w:r>
+        <w:rPr>
+          <w:rFonts w:ascii="Consolas" w:hAnsi="Consolas" w:cs="Consolas"/>
+          <w:color w:val="000000"/>
+          <w:sz w:val="19"/>
+          <w:szCs w:val="19"/>
+        </w:rPr>
+        <w:t>"</w:t>
+      </w:r>
+      <w:r>
+        <w:rPr>
+          <w:rFonts w:ascii="Consolas" w:hAnsi="Consolas" w:cs="Consolas"/>
+          <w:color w:val="0000FF"/>
+          <w:sz w:val="19"/>
+          <w:szCs w:val="19"/>
+        </w:rPr>
+        <w:t>&gt;</w:t>
+      </w:r>
+    </w:p>
+    <w:p>
+      <w:pPr>
+        <w:autoSpaceDE w:val="0"/>
+        <w:autoSpaceDN w:val="0"/>
+        <w:adjustRightInd w:val="0"/>
+        <w:spacing w:after="0" w:line="240" w:lineRule="auto"/>
+        <w:rPr>
+          <w:rFonts w:ascii="Consolas" w:hAnsi="Consolas" w:cs="Consolas"/>
+          <w:color w:val="000000"/>
+          <w:sz w:val="19"/>
+          <w:szCs w:val="19"/>
+        </w:rPr>
+      </w:pPr>
+      <w:r>
+        <w:rPr>
+          <w:rFonts w:ascii="Consolas" w:hAnsi="Consolas" w:cs="Consolas"/>
+          <w:color w:val="0000FF"/>
+          <w:sz w:val="19"/>
+          <w:szCs w:val="19"/>
+        </w:rPr>
+        <w:tab/>
+        <w:t>&lt;</w:t>
+      </w:r>
+      <w:r>
+        <w:rPr>
+          <w:rFonts w:ascii="Consolas" w:hAnsi="Consolas" w:cs="Consolas"/>
+          <w:color w:val="A31515"/>
+          <w:sz w:val="19"/>
+          <w:szCs w:val="19"/>
+        </w:rPr>
+        <w:t>item</w:t>
+      </w:r>
+      <w:r>
+        <w:rPr>
+          <w:rFonts w:ascii="Consolas" w:hAnsi="Consolas" w:cs="Consolas"/>
+          <w:color w:val="0000FF"/>
+          <w:sz w:val="19"/>
+          <w:szCs w:val="19"/>
+        </w:rPr>
+        <w:t>&gt;</w:t>
+      </w:r>
+    </w:p>
+    <w:p>
+      <w:pPr>
+        <w:autoSpaceDE w:val="0"/>
+        <w:autoSpaceDN w:val="0"/>
+        <w:adjustRightInd w:val="0"/>
+        <w:spacing w:after="0" w:line="240" w:lineRule="auto"/>
+        <w:rPr>
+          <w:rFonts w:ascii="Consolas" w:hAnsi="Consolas" w:cs="Consolas"/>
+          <w:color w:val="000000"/>
+          <w:sz w:val="19"/>
+          <w:szCs w:val="19"/>
+        </w:rPr>
+      </w:pPr>
+      <w:r>
+        <w:rPr>
+          <w:rFonts w:ascii="Consolas" w:hAnsi="Consolas" w:cs="Consolas"/>
+          <w:color w:val="0000FF"/>
+          <w:sz w:val="19"/>
+          <w:szCs w:val="19"/>
+        </w:rPr>
+        <w:tab/>
+      </w:r>
+      <w:r>
+        <w:rPr>
+          <w:rFonts w:ascii="Consolas" w:hAnsi="Consolas" w:cs="Consolas"/>
+          <w:color w:val="0000FF"/>
+          <w:sz w:val="19"/>
+          <w:szCs w:val="19"/>
+        </w:rPr>
+        <w:tab/>
+        <w:t>&lt;</w:t>
+      </w:r>
+      <w:r>
+        <w:rPr>
+          <w:rFonts w:ascii="Consolas" w:hAnsi="Consolas" w:cs="Consolas"/>
+          <w:color w:val="A31515"/>
+          <w:sz w:val="19"/>
+          <w:szCs w:val="19"/>
+        </w:rPr>
+        <w:t>color</w:t>
+      </w:r>
+      <w:r>
+        <w:rPr>
+          <w:rFonts w:ascii="Consolas" w:hAnsi="Consolas" w:cs="Consolas"/>
+          <w:color w:val="0000FF"/>
+          <w:sz w:val="19"/>
+          <w:szCs w:val="19"/>
+        </w:rPr>
+        <w:t xml:space="preserve"> </w:t>
+      </w:r>
+      <w:r>
+        <w:rPr>
+          <w:rFonts w:ascii="Consolas" w:hAnsi="Consolas" w:cs="Consolas"/>
+          <w:color w:val="FF0000"/>
+          <w:sz w:val="19"/>
+          <w:szCs w:val="19"/>
+        </w:rPr>
+        <w:t>android:color</w:t>
+      </w:r>
+      <w:r>
+        <w:rPr>
+          <w:rFonts w:ascii="Consolas" w:hAnsi="Consolas" w:cs="Consolas"/>
+          <w:color w:val="0000FF"/>
+          <w:sz w:val="19"/>
+          <w:szCs w:val="19"/>
+        </w:rPr>
+        <w:t>=</w:t>
+      </w:r>
+      <w:r>
+        <w:rPr>
+          <w:rFonts w:ascii="Consolas" w:hAnsi="Consolas" w:cs="Consolas"/>
+          <w:color w:val="000000"/>
+          <w:sz w:val="19"/>
+          <w:szCs w:val="19"/>
+        </w:rPr>
+        <w:t>"</w:t>
+      </w:r>
+      <w:r>
+        <w:rPr>
+          <w:rFonts w:ascii="Consolas" w:hAnsi="Consolas" w:cs="Consolas"/>
+          <w:color w:val="0000FF"/>
+          <w:sz w:val="19"/>
+          <w:szCs w:val="19"/>
+        </w:rPr>
+        <w:t>@color/splash_background</w:t>
+      </w:r>
+      <w:r>
+        <w:rPr>
+          <w:rFonts w:ascii="Consolas" w:hAnsi="Consolas" w:cs="Consolas"/>
+          <w:color w:val="000000"/>
+          <w:sz w:val="19"/>
+          <w:szCs w:val="19"/>
+        </w:rPr>
+        <w:t>"</w:t>
+      </w:r>
+      <w:r>
+        <w:rPr>
+          <w:rFonts w:ascii="Consolas" w:hAnsi="Consolas" w:cs="Consolas"/>
+          <w:color w:val="0000FF"/>
+          <w:sz w:val="19"/>
+          <w:szCs w:val="19"/>
+        </w:rPr>
+        <w:t>&gt;&lt;/</w:t>
+      </w:r>
+      <w:r>
+        <w:rPr>
+          <w:rFonts w:ascii="Consolas" w:hAnsi="Consolas" w:cs="Consolas"/>
+          <w:color w:val="A31515"/>
+          <w:sz w:val="19"/>
+          <w:szCs w:val="19"/>
+        </w:rPr>
+        <w:t>color</w:t>
+      </w:r>
+      <w:r>
+        <w:rPr>
+          <w:rFonts w:ascii="Consolas" w:hAnsi="Consolas" w:cs="Consolas"/>
+          <w:color w:val="0000FF"/>
+          <w:sz w:val="19"/>
+          <w:szCs w:val="19"/>
+        </w:rPr>
+        <w:t>&gt;</w:t>
+      </w:r>
+    </w:p>
+    <w:p>
+      <w:pPr>
+        <w:autoSpaceDE w:val="0"/>
+        <w:autoSpaceDN w:val="0"/>
+        <w:adjustRightInd w:val="0"/>
+        <w:spacing w:after="0" w:line="240" w:lineRule="auto"/>
+        <w:rPr>
+          <w:rFonts w:ascii="Consolas" w:hAnsi="Consolas" w:cs="Consolas"/>
+          <w:color w:val="000000"/>
+          <w:sz w:val="19"/>
+          <w:szCs w:val="19"/>
+        </w:rPr>
+      </w:pPr>
+      <w:r>
+        <w:rPr>
+          <w:rFonts w:ascii="Consolas" w:hAnsi="Consolas" w:cs="Consolas"/>
+          <w:color w:val="0000FF"/>
+          <w:sz w:val="19"/>
+          <w:szCs w:val="19"/>
+        </w:rPr>
+        <w:tab/>
+        <w:t>&lt;/</w:t>
+      </w:r>
+      <w:r>
+        <w:rPr>
+          <w:rFonts w:ascii="Consolas" w:hAnsi="Consolas" w:cs="Consolas"/>
+          <w:color w:val="A31515"/>
+          <w:sz w:val="19"/>
+          <w:szCs w:val="19"/>
+        </w:rPr>
+        <w:t>item</w:t>
+      </w:r>
+      <w:r>
+        <w:rPr>
+          <w:rFonts w:ascii="Consolas" w:hAnsi="Consolas" w:cs="Consolas"/>
+          <w:color w:val="0000FF"/>
+          <w:sz w:val="19"/>
+          <w:szCs w:val="19"/>
+        </w:rPr>
+        <w:t>&gt;</w:t>
+      </w:r>
+    </w:p>
+    <w:p>
+      <w:pPr>
+        <w:autoSpaceDE w:val="0"/>
+        <w:autoSpaceDN w:val="0"/>
+        <w:adjustRightInd w:val="0"/>
+        <w:spacing w:after="0" w:line="240" w:lineRule="auto"/>
+        <w:rPr>
+          <w:rFonts w:ascii="Consolas" w:hAnsi="Consolas" w:cs="Consolas"/>
+          <w:color w:val="000000"/>
+          <w:sz w:val="19"/>
+          <w:szCs w:val="19"/>
+        </w:rPr>
+      </w:pPr>
+      <w:r>
+        <w:rPr>
+          <w:rFonts w:ascii="Consolas" w:hAnsi="Consolas" w:cs="Consolas"/>
+          <w:color w:val="0000FF"/>
+          <w:sz w:val="19"/>
+          <w:szCs w:val="19"/>
+        </w:rPr>
+        <w:tab/>
+        <w:t>&lt;</w:t>
+      </w:r>
+      <w:r>
+        <w:rPr>
+          <w:rFonts w:ascii="Consolas" w:hAnsi="Consolas" w:cs="Consolas"/>
+          <w:color w:val="A31515"/>
+          <w:sz w:val="19"/>
+          <w:szCs w:val="19"/>
+        </w:rPr>
+        <w:t>item</w:t>
+      </w:r>
+      <w:r>
+        <w:rPr>
+          <w:rFonts w:ascii="Consolas" w:hAnsi="Consolas" w:cs="Consolas"/>
+          <w:color w:val="0000FF"/>
+          <w:sz w:val="19"/>
+          <w:szCs w:val="19"/>
+        </w:rPr>
+        <w:t>&gt;</w:t>
+      </w:r>
+    </w:p>
+    <w:p>
+      <w:pPr>
+        <w:autoSpaceDE w:val="0"/>
+        <w:autoSpaceDN w:val="0"/>
+        <w:adjustRightInd w:val="0"/>
+        <w:spacing w:after="0" w:line="240" w:lineRule="auto"/>
+        <w:rPr>
+          <w:rFonts w:ascii="Consolas" w:hAnsi="Consolas" w:cs="Consolas"/>
+          <w:color w:val="000000"/>
+          <w:sz w:val="19"/>
+          <w:szCs w:val="19"/>
+        </w:rPr>
+      </w:pPr>
+      <w:r>
+        <w:rPr>
+          <w:rFonts w:ascii="Consolas" w:hAnsi="Consolas" w:cs="Consolas"/>
+          <w:color w:val="0000FF"/>
+          <w:sz w:val="19"/>
+          <w:szCs w:val="19"/>
+        </w:rPr>
+        <w:tab/>
+      </w:r>
+      <w:r>
+        <w:rPr>
+          <w:rFonts w:ascii="Consolas" w:hAnsi="Consolas" w:cs="Consolas"/>
+          <w:color w:val="0000FF"/>
+          <w:sz w:val="19"/>
+          <w:szCs w:val="19"/>
+        </w:rPr>
+        <w:tab/>
+        <w:t>&lt;</w:t>
+      </w:r>
+      <w:r>
+        <w:rPr>
+          <w:rFonts w:ascii="Consolas" w:hAnsi="Consolas" w:cs="Consolas"/>
+          <w:color w:val="A31515"/>
+          <w:sz w:val="19"/>
+          <w:szCs w:val="19"/>
+        </w:rPr>
+        <w:t>bitmap</w:t>
+      </w:r>
+      <w:r>
+        <w:rPr>
+          <w:rFonts w:ascii="Consolas" w:hAnsi="Consolas" w:cs="Consolas"/>
+          <w:color w:val="0000FF"/>
+          <w:sz w:val="19"/>
+          <w:szCs w:val="19"/>
+        </w:rPr>
+        <w:t xml:space="preserve"> </w:t>
+      </w:r>
+      <w:r>
+        <w:rPr>
+          <w:rFonts w:ascii="Consolas" w:hAnsi="Consolas" w:cs="Consolas"/>
+          <w:color w:val="FF0000"/>
+          <w:sz w:val="19"/>
+          <w:szCs w:val="19"/>
+        </w:rPr>
+        <w:t>android:src</w:t>
+      </w:r>
+      <w:r>
+        <w:rPr>
+          <w:rFonts w:ascii="Consolas" w:hAnsi="Consolas" w:cs="Consolas"/>
+          <w:color w:val="0000FF"/>
+          <w:sz w:val="19"/>
+          <w:szCs w:val="19"/>
+        </w:rPr>
+        <w:t>=</w:t>
+      </w:r>
+      <w:r>
+        <w:rPr>
+          <w:rFonts w:ascii="Consolas" w:hAnsi="Consolas" w:cs="Consolas"/>
+          <w:color w:val="000000"/>
+          <w:sz w:val="19"/>
+          <w:szCs w:val="19"/>
+        </w:rPr>
+        <w:t>"</w:t>
+      </w:r>
+      <w:r>
+        <w:rPr>
+          <w:rFonts w:ascii="Consolas" w:hAnsi="Consolas" w:cs="Consolas"/>
+          <w:color w:val="0000FF"/>
+          <w:sz w:val="19"/>
+          <w:szCs w:val="19"/>
+        </w:rPr>
+        <w:t>@drawable/cat</w:t>
+      </w:r>
+      <w:r>
+        <w:rPr>
+          <w:rFonts w:ascii="Consolas" w:hAnsi="Consolas" w:cs="Consolas"/>
+          <w:color w:val="000000"/>
+          <w:sz w:val="19"/>
+          <w:szCs w:val="19"/>
+        </w:rPr>
+        <w:t>"</w:t>
+      </w:r>
+    </w:p>
+    <w:p>
+      <w:pPr>
+        <w:autoSpaceDE w:val="0"/>
+        <w:autoSpaceDN w:val="0"/>
+        <w:adjustRightInd w:val="0"/>
+        <w:spacing w:after="0" w:line="240" w:lineRule="auto"/>
+        <w:rPr>
+          <w:rFonts w:ascii="Consolas" w:hAnsi="Consolas" w:cs="Consolas"/>
+          <w:color w:val="000000"/>
+          <w:sz w:val="19"/>
+          <w:szCs w:val="19"/>
+        </w:rPr>
+      </w:pPr>
+      <w:r>
+        <w:rPr>
+          <w:rFonts w:ascii="Consolas" w:hAnsi="Consolas" w:cs="Consolas"/>
+          <w:color w:val="0000FF"/>
+          <w:sz w:val="19"/>
+          <w:szCs w:val="19"/>
+        </w:rPr>
+        <w:tab/>
+      </w:r>
+      <w:r>
+        <w:rPr>
+          <w:rFonts w:ascii="Consolas" w:hAnsi="Consolas" w:cs="Consolas"/>
+          <w:color w:val="0000FF"/>
+          <w:sz w:val="19"/>
+          <w:szCs w:val="19"/>
+        </w:rPr>
+        <w:tab/>
+      </w:r>
+      <w:r>
+        <w:rPr>
+          <w:rFonts w:ascii="Consolas" w:hAnsi="Consolas" w:cs="Consolas"/>
+          <w:color w:val="0000FF"/>
+          <w:sz w:val="19"/>
+          <w:szCs w:val="19"/>
+        </w:rPr>
+        <w:tab/>
+      </w:r>
+      <w:r>
+        <w:rPr>
+          <w:rFonts w:ascii="Consolas" w:hAnsi="Consolas" w:cs="Consolas"/>
+          <w:color w:val="0000FF"/>
+          <w:sz w:val="19"/>
+          <w:szCs w:val="19"/>
+        </w:rPr>
+        <w:tab/>
+      </w:r>
+      <w:r>
+        <w:rPr>
+          <w:rFonts w:ascii="Consolas" w:hAnsi="Consolas" w:cs="Consolas"/>
+          <w:color w:val="FF0000"/>
+          <w:sz w:val="19"/>
+          <w:szCs w:val="19"/>
+        </w:rPr>
+        <w:t>android:tileMode</w:t>
+      </w:r>
+      <w:r>
+        <w:rPr>
+          <w:rFonts w:ascii="Consolas" w:hAnsi="Consolas" w:cs="Consolas"/>
+          <w:color w:val="0000FF"/>
+          <w:sz w:val="19"/>
+          <w:szCs w:val="19"/>
+        </w:rPr>
+        <w:t>=</w:t>
+      </w:r>
+      <w:r>
+        <w:rPr>
+          <w:rFonts w:ascii="Consolas" w:hAnsi="Consolas" w:cs="Consolas"/>
+          <w:color w:val="000000"/>
+          <w:sz w:val="19"/>
+          <w:szCs w:val="19"/>
+        </w:rPr>
+        <w:t>"</w:t>
+      </w:r>
+      <w:r>
+        <w:rPr>
+          <w:rFonts w:ascii="Consolas" w:hAnsi="Consolas" w:cs="Consolas"/>
+          <w:color w:val="0000FF"/>
+          <w:sz w:val="19"/>
+          <w:szCs w:val="19"/>
+        </w:rPr>
+        <w:t>disabled</w:t>
+      </w:r>
+      <w:r>
+        <w:rPr>
+          <w:rFonts w:ascii="Consolas" w:hAnsi="Consolas" w:cs="Consolas"/>
+          <w:color w:val="000000"/>
+          <w:sz w:val="19"/>
+          <w:szCs w:val="19"/>
+        </w:rPr>
+        <w:t>"</w:t>
+      </w:r>
+    </w:p>
+    <w:p>
+      <w:pPr>
+        <w:autoSpaceDE w:val="0"/>
+        <w:autoSpaceDN w:val="0"/>
+        <w:adjustRightInd w:val="0"/>
+        <w:spacing w:after="0" w:line="240" w:lineRule="auto"/>
+        <w:rPr>
+          <w:rFonts w:ascii="Consolas" w:hAnsi="Consolas" w:cs="Consolas"/>
+          <w:color w:val="000000"/>
+          <w:sz w:val="19"/>
+          <w:szCs w:val="19"/>
+        </w:rPr>
+      </w:pPr>
+      <w:r>
+        <w:rPr>
+          <w:rFonts w:ascii="Consolas" w:hAnsi="Consolas" w:cs="Consolas"/>
+          <w:color w:val="0000FF"/>
+          <w:sz w:val="19"/>
+          <w:szCs w:val="19"/>
+        </w:rPr>
+        <w:tab/>
+      </w:r>
+      <w:r>
+        <w:rPr>
+          <w:rFonts w:ascii="Consolas" w:hAnsi="Consolas" w:cs="Consolas"/>
+          <w:color w:val="0000FF"/>
+          <w:sz w:val="19"/>
+          <w:szCs w:val="19"/>
+        </w:rPr>
+        <w:tab/>
+      </w:r>
+      <w:r>
+        <w:rPr>
+          <w:rFonts w:ascii="Consolas" w:hAnsi="Consolas" w:cs="Consolas"/>
+          <w:color w:val="0000FF"/>
+          <w:sz w:val="19"/>
+          <w:szCs w:val="19"/>
+        </w:rPr>
+        <w:tab/>
+      </w:r>
+      <w:r>
+        <w:rPr>
+          <w:rFonts w:ascii="Consolas" w:hAnsi="Consolas" w:cs="Consolas"/>
+          <w:color w:val="0000FF"/>
+          <w:sz w:val="19"/>
+          <w:szCs w:val="19"/>
+        </w:rPr>
+        <w:tab/>
+      </w:r>
+      <w:r>
+        <w:rPr>
+          <w:rFonts w:ascii="Consolas" w:hAnsi="Consolas" w:cs="Consolas"/>
+          <w:color w:val="FF0000"/>
+          <w:sz w:val="19"/>
+          <w:szCs w:val="19"/>
+        </w:rPr>
+        <w:t>android:gravity</w:t>
+      </w:r>
+      <w:r>
+        <w:rPr>
+          <w:rFonts w:ascii="Consolas" w:hAnsi="Consolas" w:cs="Consolas"/>
+          <w:color w:val="0000FF"/>
+          <w:sz w:val="19"/>
+          <w:szCs w:val="19"/>
+        </w:rPr>
+        <w:t>=</w:t>
+      </w:r>
+      <w:r>
+        <w:rPr>
+          <w:rFonts w:ascii="Consolas" w:hAnsi="Consolas" w:cs="Consolas"/>
+          <w:color w:val="000000"/>
+          <w:sz w:val="19"/>
+          <w:szCs w:val="19"/>
+        </w:rPr>
+        <w:t>"</w:t>
+      </w:r>
+      <w:r>
+        <w:rPr>
+          <w:rFonts w:ascii="Consolas" w:hAnsi="Consolas" w:cs="Consolas"/>
+          <w:color w:val="0000FF"/>
+          <w:sz w:val="19"/>
+          <w:szCs w:val="19"/>
+        </w:rPr>
+        <w:t>center</w:t>
+      </w:r>
+      <w:r>
+        <w:rPr>
+          <w:rFonts w:ascii="Consolas" w:hAnsi="Consolas" w:cs="Consolas"/>
+          <w:color w:val="000000"/>
+          <w:sz w:val="19"/>
+          <w:szCs w:val="19"/>
+        </w:rPr>
+        <w:t>"</w:t>
+      </w:r>
+      <w:r>
+        <w:rPr>
+          <w:rFonts w:ascii="Consolas" w:hAnsi="Consolas" w:cs="Consolas"/>
+          <w:color w:val="0000FF"/>
+          <w:sz w:val="19"/>
+          <w:szCs w:val="19"/>
+        </w:rPr>
+        <w:t>&gt;</w:t>
+      </w:r>
+    </w:p>
+    <w:p>
+      <w:pPr>
+        <w:autoSpaceDE w:val="0"/>
+        <w:autoSpaceDN w:val="0"/>
+        <w:adjustRightInd w:val="0"/>
+        <w:spacing w:after="0" w:line="240" w:lineRule="auto"/>
+        <w:rPr>
+          <w:rFonts w:ascii="Consolas" w:hAnsi="Consolas" w:cs="Consolas"/>
+          <w:color w:val="000000"/>
+          <w:sz w:val="19"/>
+          <w:szCs w:val="19"/>
+        </w:rPr>
+      </w:pPr>
+      <w:r>
+        <w:rPr>
+          <w:rFonts w:ascii="Consolas" w:hAnsi="Consolas" w:cs="Consolas"/>
+          <w:color w:val="0000FF"/>
+          <w:sz w:val="19"/>
+          <w:szCs w:val="19"/>
+        </w:rPr>
+        <w:tab/>
+      </w:r>
+      <w:r>
+        <w:rPr>
+          <w:rFonts w:ascii="Consolas" w:hAnsi="Consolas" w:cs="Consolas"/>
+          <w:color w:val="0000FF"/>
+          <w:sz w:val="19"/>
+          <w:szCs w:val="19"/>
+        </w:rPr>
+        <w:tab/>
+      </w:r>
+      <w:r>
+        <w:rPr>
+          <w:rFonts w:ascii="Consolas" w:hAnsi="Consolas" w:cs="Consolas"/>
+          <w:color w:val="0000FF"/>
+          <w:sz w:val="19"/>
+          <w:szCs w:val="19"/>
+        </w:rPr>
+        <w:tab/>
+      </w:r>
+    </w:p>
+    <w:p>
+      <w:pPr>
+        <w:autoSpaceDE w:val="0"/>
+        <w:autoSpaceDN w:val="0"/>
+        <w:adjustRightInd w:val="0"/>
+        <w:spacing w:after="0" w:line="240" w:lineRule="auto"/>
+        <w:rPr>
+          <w:rFonts w:ascii="Consolas" w:hAnsi="Consolas" w:cs="Consolas"/>
+          <w:color w:val="000000"/>
+          <w:sz w:val="19"/>
+          <w:szCs w:val="19"/>
+        </w:rPr>
+      </w:pPr>
+      <w:r>
+        <w:rPr>
+          <w:rFonts w:ascii="Consolas" w:hAnsi="Consolas" w:cs="Consolas"/>
+          <w:color w:val="0000FF"/>
+          <w:sz w:val="19"/>
+          <w:szCs w:val="19"/>
+        </w:rPr>
+        <w:tab/>
+      </w:r>
+      <w:r>
+        <w:rPr>
+          <w:rFonts w:ascii="Consolas" w:hAnsi="Consolas" w:cs="Consolas"/>
+          <w:color w:val="0000FF"/>
+          <w:sz w:val="19"/>
+          <w:szCs w:val="19"/>
+        </w:rPr>
+        <w:tab/>
+        <w:t>&lt;/</w:t>
+      </w:r>
+      <w:r>
+        <w:rPr>
+          <w:rFonts w:ascii="Consolas" w:hAnsi="Consolas" w:cs="Consolas"/>
+          <w:color w:val="A31515"/>
+          <w:sz w:val="19"/>
+          <w:szCs w:val="19"/>
+        </w:rPr>
+        <w:t>bitmap</w:t>
+      </w:r>
+      <w:r>
+        <w:rPr>
+          <w:rFonts w:ascii="Consolas" w:hAnsi="Consolas" w:cs="Consolas"/>
+          <w:color w:val="0000FF"/>
+          <w:sz w:val="19"/>
+          <w:szCs w:val="19"/>
+        </w:rPr>
+        <w:t>&gt;</w:t>
+      </w:r>
+    </w:p>
+    <w:p>
+      <w:pPr>
+        <w:autoSpaceDE w:val="0"/>
+        <w:autoSpaceDN w:val="0"/>
+        <w:adjustRightInd w:val="0"/>
+        <w:spacing w:after="0" w:line="240" w:lineRule="auto"/>
+        <w:rPr>
+          <w:rFonts w:ascii="Consolas" w:hAnsi="Consolas" w:cs="Consolas"/>
+          <w:color w:val="000000"/>
+          <w:sz w:val="19"/>
+          <w:szCs w:val="19"/>
+        </w:rPr>
+      </w:pPr>
+      <w:r>
+        <w:rPr>
+          <w:rFonts w:ascii="Consolas" w:hAnsi="Consolas" w:cs="Consolas"/>
+          <w:color w:val="0000FF"/>
+          <w:sz w:val="19"/>
+          <w:szCs w:val="19"/>
+        </w:rPr>
+        <w:tab/>
+        <w:t>&lt;/</w:t>
+      </w:r>
+      <w:r>
+        <w:rPr>
+          <w:rFonts w:ascii="Consolas" w:hAnsi="Consolas" w:cs="Consolas"/>
+          <w:color w:val="A31515"/>
+          <w:sz w:val="19"/>
+          <w:szCs w:val="19"/>
+        </w:rPr>
+        <w:t>item</w:t>
+      </w:r>
+      <w:r>
+        <w:rPr>
+          <w:rFonts w:ascii="Consolas" w:hAnsi="Consolas" w:cs="Consolas"/>
+          <w:color w:val="0000FF"/>
+          <w:sz w:val="19"/>
+          <w:szCs w:val="19"/>
+        </w:rPr>
+        <w:t>&gt;</w:t>
+      </w:r>
+    </w:p>
+    <w:p>
+      <w:pPr>
+        <w:rPr>
+          <w:rFonts w:ascii="Times New Roman" w:hAnsi="Times New Roman" w:cs="Times New Roman"/>
+          <w:sz w:val="26"/>
+          <w:szCs w:val="26"/>
+        </w:rPr>
+      </w:pPr>
+      <w:r>
+        <w:rPr>
+          <w:rFonts w:ascii="Consolas" w:hAnsi="Consolas" w:cs="Consolas"/>
+          <w:color w:val="0000FF"/>
+          <w:sz w:val="19"/>
+          <w:szCs w:val="19"/>
+        </w:rPr>
+        <w:t>&lt;/</w:t>
+      </w:r>
+      <w:r>
+        <w:rPr>
+          <w:rFonts w:ascii="Consolas" w:hAnsi="Consolas" w:cs="Consolas"/>
+          <w:color w:val="A31515"/>
+          <w:sz w:val="19"/>
+          <w:szCs w:val="19"/>
+        </w:rPr>
+        <w:t>layer-list</w:t>
+      </w:r>
+      <w:r>
+        <w:rPr>
+          <w:rFonts w:ascii="Consolas" w:hAnsi="Consolas" w:cs="Consolas"/>
+          <w:color w:val="0000FF"/>
+          <w:sz w:val="19"/>
+          <w:szCs w:val="19"/>
+        </w:rPr>
+        <w:t>&gt;</w:t>
+      </w:r>
+    </w:p>
+    <w:p>
+      <w:pPr>
+        <w:rPr>
+          <w:rFonts w:ascii="Times New Roman" w:hAnsi="Times New Roman" w:cs="Times New Roman"/>
+          <w:sz w:val="26"/>
+          <w:szCs w:val="26"/>
+        </w:rPr>
+      </w:pPr>
+    </w:p>
+    <w:p>
+      <w:pPr>
+        <w:rPr>
+          <w:rFonts w:ascii="Times New Roman" w:hAnsi="Times New Roman" w:cs="Times New Roman"/>
+          <w:sz w:val="26"/>
+          <w:szCs w:val="26"/>
+        </w:rPr>
+      </w:pPr>
+      <w:r>
+        <w:rPr>
+          <w:rFonts w:ascii="Times New Roman" w:hAnsi="Times New Roman" w:cs="Times New Roman"/>
+          <w:sz w:val="26"/>
+          <w:szCs w:val="26"/>
+        </w:rPr>
+        <w:t>-----------qua MainActivity sửa hàm OnCreate lại</w:t>
+      </w:r>
+    </w:p>
+    <w:p>
+      <w:pPr>
+        <w:autoSpaceDE w:val="0"/>
+        <w:autoSpaceDN w:val="0"/>
+        <w:adjustRightInd w:val="0"/>
+        <w:spacing w:after="0" w:line="240" w:lineRule="auto"/>
+        <w:rPr>
+          <w:rFonts w:ascii="Consolas" w:hAnsi="Consolas" w:cs="Consolas"/>
+          <w:color w:val="000000"/>
+          <w:sz w:val="19"/>
+          <w:szCs w:val="19"/>
+        </w:rPr>
+      </w:pPr>
+      <w:r>
+        <w:rPr>
+          <w:rFonts w:ascii="Consolas" w:hAnsi="Consolas" w:cs="Consolas"/>
+          <w:color w:val="000000"/>
+          <w:sz w:val="19"/>
+          <w:szCs w:val="19"/>
+        </w:rPr>
+        <w:t xml:space="preserve">        </w:t>
+      </w:r>
+      <w:r>
+        <w:rPr>
+          <w:rFonts w:ascii="Consolas" w:hAnsi="Consolas" w:cs="Consolas"/>
+          <w:color w:val="0000FF"/>
+          <w:sz w:val="19"/>
+          <w:szCs w:val="19"/>
+        </w:rPr>
+        <w:t>protected</w:t>
+      </w:r>
+      <w:r>
+        <w:rPr>
+          <w:rFonts w:ascii="Consolas" w:hAnsi="Consolas" w:cs="Consolas"/>
+          <w:color w:val="000000"/>
+          <w:sz w:val="19"/>
+          <w:szCs w:val="19"/>
+        </w:rPr>
+        <w:t xml:space="preserve"> </w:t>
+      </w:r>
+      <w:r>
+        <w:rPr>
+          <w:rFonts w:ascii="Consolas" w:hAnsi="Consolas" w:cs="Consolas"/>
+          <w:color w:val="0000FF"/>
+          <w:sz w:val="19"/>
+          <w:szCs w:val="19"/>
+        </w:rPr>
+        <w:t>override</w:t>
+      </w:r>
+      <w:r>
+        <w:rPr>
+          <w:rFonts w:ascii="Consolas" w:hAnsi="Consolas" w:cs="Consolas"/>
+          <w:color w:val="000000"/>
+          <w:sz w:val="19"/>
+          <w:szCs w:val="19"/>
+        </w:rPr>
+        <w:t xml:space="preserve"> </w:t>
+      </w:r>
+      <w:r>
+        <w:rPr>
+          <w:rFonts w:ascii="Consolas" w:hAnsi="Consolas" w:cs="Consolas"/>
+          <w:color w:val="0000FF"/>
+          <w:sz w:val="19"/>
+          <w:szCs w:val="19"/>
+        </w:rPr>
+        <w:t>void</w:t>
+      </w:r>
+      <w:r>
+        <w:rPr>
+          <w:rFonts w:ascii="Consolas" w:hAnsi="Consolas" w:cs="Consolas"/>
+          <w:color w:val="000000"/>
+          <w:sz w:val="19"/>
+          <w:szCs w:val="19"/>
+        </w:rPr>
+        <w:t xml:space="preserve"> OnCreate(Bundle bundle)</w:t>
+      </w:r>
+    </w:p>
+    <w:p>
+      <w:pPr>
+        <w:autoSpaceDE w:val="0"/>
+        <w:autoSpaceDN w:val="0"/>
+        <w:adjustRightInd w:val="0"/>
+        <w:spacing w:after="0" w:line="240" w:lineRule="auto"/>
+        <w:rPr>
+          <w:rFonts w:ascii="Consolas" w:hAnsi="Consolas" w:cs="Consolas"/>
+          <w:color w:val="000000"/>
+          <w:sz w:val="19"/>
+          <w:szCs w:val="19"/>
+        </w:rPr>
+      </w:pPr>
+      <w:r>
+        <w:rPr>
+          <w:rFonts w:ascii="Consolas" w:hAnsi="Consolas" w:cs="Consolas"/>
+          <w:color w:val="000000"/>
+          <w:sz w:val="19"/>
+          <w:szCs w:val="19"/>
+        </w:rPr>
+        <w:t xml:space="preserve">        {</w:t>
+      </w:r>
+    </w:p>
+    <w:p>
+      <w:pPr>
+        <w:autoSpaceDE w:val="0"/>
+        <w:autoSpaceDN w:val="0"/>
+        <w:adjustRightInd w:val="0"/>
+        <w:spacing w:after="0" w:line="240" w:lineRule="auto"/>
+        <w:rPr>
+          <w:rFonts w:ascii="Consolas" w:hAnsi="Consolas" w:cs="Consolas"/>
+          <w:color w:val="000000"/>
+          <w:sz w:val="19"/>
+          <w:szCs w:val="19"/>
+        </w:rPr>
+      </w:pPr>
+    </w:p>
+    <w:p>
+      <w:pPr>
+        <w:autoSpaceDE w:val="0"/>
+        <w:autoSpaceDN w:val="0"/>
+        <w:adjustRightInd w:val="0"/>
+        <w:spacing w:after="0" w:line="240" w:lineRule="auto"/>
+        <w:rPr>
+          <w:rFonts w:ascii="Consolas" w:hAnsi="Consolas" w:cs="Consolas"/>
+          <w:color w:val="000000"/>
+          <w:sz w:val="19"/>
+          <w:szCs w:val="19"/>
+        </w:rPr>
+      </w:pPr>
+      <w:r>
+        <w:rPr>
+          <w:rFonts w:ascii="Consolas" w:hAnsi="Consolas" w:cs="Consolas"/>
+          <w:color w:val="000000"/>
+          <w:sz w:val="19"/>
+          <w:szCs w:val="19"/>
+        </w:rPr>
+        <w:t xml:space="preserve">            TabLayoutResource = Resource.Layout.Tabbar;</w:t>
+      </w:r>
+    </w:p>
+    <w:p>
+      <w:pPr>
+        <w:autoSpaceDE w:val="0"/>
+        <w:autoSpaceDN w:val="0"/>
+        <w:adjustRightInd w:val="0"/>
+        <w:spacing w:after="0" w:line="240" w:lineRule="auto"/>
+        <w:rPr>
+          <w:rFonts w:ascii="Consolas" w:hAnsi="Consolas" w:cs="Consolas"/>
+          <w:color w:val="000000"/>
+          <w:sz w:val="19"/>
+          <w:szCs w:val="19"/>
+        </w:rPr>
+      </w:pPr>
+      <w:r>
+        <w:rPr>
+          <w:rFonts w:ascii="Consolas" w:hAnsi="Consolas" w:cs="Consolas"/>
+          <w:color w:val="000000"/>
+          <w:sz w:val="19"/>
+          <w:szCs w:val="19"/>
+        </w:rPr>
+        <w:lastRenderedPageBreak/>
+        <w:t xml:space="preserve">            ToolbarResource = Resource.Layout.Tabbar;</w:t>
+      </w:r>
+    </w:p>
+    <w:p>
+      <w:pPr>
+        <w:autoSpaceDE w:val="0"/>
+        <w:autoSpaceDN w:val="0"/>
+        <w:adjustRightInd w:val="0"/>
+        <w:spacing w:after="0" w:line="240" w:lineRule="auto"/>
+        <w:rPr>
+          <w:rFonts w:ascii="Consolas" w:hAnsi="Consolas" w:cs="Consolas"/>
+          <w:color w:val="000000"/>
+          <w:sz w:val="19"/>
+          <w:szCs w:val="19"/>
+        </w:rPr>
+      </w:pPr>
+    </w:p>
+    <w:p>
+      <w:pPr>
+        <w:autoSpaceDE w:val="0"/>
+        <w:autoSpaceDN w:val="0"/>
+        <w:adjustRightInd w:val="0"/>
+        <w:spacing w:after="0" w:line="240" w:lineRule="auto"/>
+        <w:rPr>
+          <w:rFonts w:ascii="Consolas" w:hAnsi="Consolas" w:cs="Consolas"/>
+          <w:color w:val="000000"/>
+          <w:sz w:val="19"/>
+          <w:szCs w:val="19"/>
+        </w:rPr>
+      </w:pPr>
+      <w:r>
+        <w:rPr>
+          <w:rFonts w:ascii="Consolas" w:hAnsi="Consolas" w:cs="Consolas"/>
+          <w:color w:val="000000"/>
+          <w:sz w:val="19"/>
+          <w:szCs w:val="19"/>
+        </w:rPr>
+        <w:t xml:space="preserve">            </w:t>
+      </w:r>
+      <w:r>
+        <w:rPr>
+          <w:rFonts w:ascii="Consolas" w:hAnsi="Consolas" w:cs="Consolas"/>
+          <w:color w:val="0000FF"/>
+          <w:sz w:val="19"/>
+          <w:szCs w:val="19"/>
+        </w:rPr>
+        <w:t>base</w:t>
+      </w:r>
+      <w:r>
+        <w:rPr>
+          <w:rFonts w:ascii="Consolas" w:hAnsi="Consolas" w:cs="Consolas"/>
+          <w:color w:val="000000"/>
+          <w:sz w:val="19"/>
+          <w:szCs w:val="19"/>
+        </w:rPr>
+        <w:t>.OnCreate(bundle);</w:t>
+      </w:r>
+    </w:p>
+    <w:p>
+      <w:pPr>
+        <w:autoSpaceDE w:val="0"/>
+        <w:autoSpaceDN w:val="0"/>
+        <w:adjustRightInd w:val="0"/>
+        <w:spacing w:after="0" w:line="240" w:lineRule="auto"/>
+        <w:rPr>
+          <w:rFonts w:ascii="Consolas" w:hAnsi="Consolas" w:cs="Consolas"/>
+          <w:color w:val="000000"/>
+          <w:sz w:val="19"/>
+          <w:szCs w:val="19"/>
+        </w:rPr>
+      </w:pPr>
+      <w:r>
+        <w:rPr>
+          <w:rFonts w:ascii="Consolas" w:hAnsi="Consolas" w:cs="Consolas"/>
+          <w:color w:val="000000"/>
+          <w:sz w:val="19"/>
+          <w:szCs w:val="19"/>
+        </w:rPr>
+        <w:t xml:space="preserve">            </w:t>
+      </w:r>
+      <w:r>
+        <w:rPr>
+          <w:rFonts w:ascii="Consolas" w:hAnsi="Consolas" w:cs="Consolas"/>
+          <w:color w:val="0000FF"/>
+          <w:sz w:val="19"/>
+          <w:szCs w:val="19"/>
+        </w:rPr>
+        <w:t>global</w:t>
+      </w:r>
+      <w:r>
+        <w:rPr>
+          <w:rFonts w:ascii="Consolas" w:hAnsi="Consolas" w:cs="Consolas"/>
+          <w:color w:val="000000"/>
+          <w:sz w:val="19"/>
+          <w:szCs w:val="19"/>
+        </w:rPr>
+        <w:t>::Xamarin.Forms.Forms.Init(</w:t>
+      </w:r>
+      <w:r>
+        <w:rPr>
+          <w:rFonts w:ascii="Consolas" w:hAnsi="Consolas" w:cs="Consolas"/>
+          <w:color w:val="0000FF"/>
+          <w:sz w:val="19"/>
+          <w:szCs w:val="19"/>
+        </w:rPr>
+        <w:t>this</w:t>
+      </w:r>
+      <w:r>
+        <w:rPr>
+          <w:rFonts w:ascii="Consolas" w:hAnsi="Consolas" w:cs="Consolas"/>
+          <w:color w:val="000000"/>
+          <w:sz w:val="19"/>
+          <w:szCs w:val="19"/>
+        </w:rPr>
+        <w:t>, bundle);</w:t>
+      </w:r>
+    </w:p>
+    <w:p>
+      <w:pPr>
+        <w:autoSpaceDE w:val="0"/>
+        <w:autoSpaceDN w:val="0"/>
+        <w:adjustRightInd w:val="0"/>
+        <w:spacing w:after="0" w:line="240" w:lineRule="auto"/>
+        <w:rPr>
+          <w:rFonts w:ascii="Consolas" w:hAnsi="Consolas" w:cs="Consolas"/>
+          <w:color w:val="000000"/>
+          <w:sz w:val="19"/>
+          <w:szCs w:val="19"/>
+        </w:rPr>
+      </w:pPr>
+      <w:r>
+        <w:rPr>
+          <w:rFonts w:ascii="Consolas" w:hAnsi="Consolas" w:cs="Consolas"/>
+          <w:color w:val="000000"/>
+          <w:sz w:val="19"/>
+          <w:szCs w:val="19"/>
+        </w:rPr>
+        <w:t xml:space="preserve">            LoadApplication(</w:t>
+      </w:r>
+      <w:r>
+        <w:rPr>
+          <w:rFonts w:ascii="Consolas" w:hAnsi="Consolas" w:cs="Consolas"/>
+          <w:color w:val="0000FF"/>
+          <w:sz w:val="19"/>
+          <w:szCs w:val="19"/>
+        </w:rPr>
+        <w:t>new</w:t>
+      </w:r>
+      <w:r>
+        <w:rPr>
+          <w:rFonts w:ascii="Consolas" w:hAnsi="Consolas" w:cs="Consolas"/>
+          <w:color w:val="000000"/>
+          <w:sz w:val="19"/>
+          <w:szCs w:val="19"/>
+        </w:rPr>
+        <w:t xml:space="preserve"> App());</w:t>
+      </w:r>
+    </w:p>
+    <w:p>
+      <w:pPr>
+        <w:pBdr>
+          <w:bottom w:val="single" w:sz="6" w:space="1" w:color="auto"/>
+        </w:pBdr>
+        <w:rPr>
+          <w:rFonts w:ascii="Consolas" w:hAnsi="Consolas" w:cs="Consolas"/>
+          <w:color w:val="000000"/>
+          <w:sz w:val="19"/>
+          <w:szCs w:val="19"/>
+        </w:rPr>
+      </w:pPr>
+      <w:r>
+        <w:rPr>
+          <w:rFonts w:ascii="Consolas" w:hAnsi="Consolas" w:cs="Consolas"/>
+          <w:color w:val="000000"/>
+          <w:sz w:val="19"/>
+          <w:szCs w:val="19"/>
+        </w:rPr>
+        <w:t xml:space="preserve">        }</w:t>
+      </w:r>
+    </w:p>
+    <w:p>
+      <w:pPr>
+        <w:rPr>
+          <w:rFonts w:ascii="Times New Roman" w:hAnsi="Times New Roman" w:cs="Times New Roman"/>
+          <w:sz w:val="26"/>
+          <w:szCs w:val="26"/>
+        </w:rPr>
+      </w:pPr>
+      <w:r>
+        <w:rPr>
+          <w:noProof/>
+        </w:rPr>
+        <w:drawing>
+          <wp:inline distT="0" distB="0" distL="0" distR="0" wp14:anchorId="7BDEB185" wp14:editId="15C5AD5C">
+            <wp:extent cx="5943600" cy="3343275"/>
+            <wp:effectExtent l="0" t="0" r="0" b="9525"/>
+            <wp:docPr id="1" name="Picture 1"/>
+            <wp:cNvGraphicFramePr>
+              <a:graphicFrameLocks xmlns:a="http://schemas.openxmlformats.org/drawingml/2006/main" noChangeAspect="1"/>
+            </wp:cNvGraphicFramePr>
+            <a:graphic xmlns:a="http://schemas.openxmlformats.org/drawingml/2006/main">
+              <a:graphicData uri="http://schemas.openxmlformats.org/drawingml/2006/picture">
+                <pic:pic xmlns:pic="http://schemas.openxmlformats.org/drawingml/2006/picture">
+                  <pic:nvPicPr>
+                    <pic:cNvPr id="1" name=""/>
+                    <pic:cNvPicPr/>
+                  </pic:nvPicPr>
+                  <pic:blipFill>
+                    <a:blip r:embed="rId4"/>
+                    <a:stretch>
+                      <a:fillRect/>
+                    </a:stretch>
+                  </pic:blipFill>
+                  <pic:spPr>
+                    <a:xfrm>
+                      <a:off x="0" y="0"/>
+                      <a:ext cx="5943600" cy="3343275"/>
+                    </a:xfrm>
+                    <a:prstGeom prst="rect">
+                      <a:avLst/>
+                    </a:prstGeom>
+                  </pic:spPr>
+                </pic:pic>
+              </a:graphicData>
+            </a:graphic>
+          </wp:inline>
+        </w:drawing>
       </w:r>
     </w:p>
     <w:sectPr>

</xml_diff>

<commit_message>
C3 - update code lan 2 - Them Layout
</commit_message>
<xml_diff>
--- a/ND_ThucHienTuan1.docx
+++ b/ND_ThucHienTuan1.docx
@@ -6,13 +6,17 @@
       <w:pPr>
         <w:rPr>
           <w:rFonts w:ascii="Times New Roman" w:hAnsi="Times New Roman" w:cs="Times New Roman"/>
-          <w:sz w:val="26"/>
-          <w:szCs w:val="26"/>
-        </w:rPr>
-      </w:pPr>
-      <w:r>
-        <w:rPr>
-          <w:rFonts w:ascii="Times New Roman" w:hAnsi="Times New Roman" w:cs="Times New Roman"/>
+          <w:b/>
+          <w:bCs/>
+          <w:sz w:val="26"/>
+          <w:szCs w:val="26"/>
+        </w:rPr>
+      </w:pPr>
+      <w:r>
+        <w:rPr>
+          <w:rFonts w:ascii="Times New Roman" w:hAnsi="Times New Roman" w:cs="Times New Roman"/>
+          <w:b/>
+          <w:bCs/>
           <w:sz w:val="26"/>
           <w:szCs w:val="26"/>
         </w:rPr>
@@ -220,15 +224,7 @@
           <w:sz w:val="26"/>
           <w:szCs w:val="26"/>
         </w:rPr>
-        <w:t xml:space="preserve"> </w:t>
-      </w:r>
-      <w:r>
-        <w:rPr>
-          <w:rFonts w:ascii="Times New Roman" w:hAnsi="Times New Roman" w:cs="Times New Roman"/>
-          <w:sz w:val="26"/>
-          <w:szCs w:val="26"/>
-        </w:rPr>
-        <w:t>+</w:t>
+        <w:t xml:space="preserve"> +</w:t>
       </w:r>
       <w:r>
         <w:rPr>
@@ -271,13 +267,84 @@
           <w:szCs w:val="26"/>
         </w:rPr>
         <w:tab/>
-      </w:r>
-      <w:r>
-        <w:rPr>
-          <w:rFonts w:ascii="Times New Roman" w:hAnsi="Times New Roman" w:cs="Times New Roman"/>
-          <w:sz w:val="26"/>
-          <w:szCs w:val="26"/>
-        </w:rPr>
+        <w:t>+Lable</w:t>
+      </w:r>
+    </w:p>
+    <w:p>
+      <w:pPr>
+        <w:rPr>
+          <w:rFonts w:ascii="Times New Roman" w:hAnsi="Times New Roman" w:cs="Times New Roman"/>
+          <w:sz w:val="26"/>
+          <w:szCs w:val="26"/>
+        </w:rPr>
+      </w:pPr>
+      <w:r>
+        <w:rPr>
+          <w:rFonts w:ascii="Times New Roman" w:hAnsi="Times New Roman" w:cs="Times New Roman"/>
+          <w:sz w:val="26"/>
+          <w:szCs w:val="26"/>
+        </w:rPr>
+        <w:tab/>
+      </w:r>
+      <w:r>
+        <w:rPr>
+          <w:rFonts w:ascii="Times New Roman" w:hAnsi="Times New Roman" w:cs="Times New Roman"/>
+          <w:sz w:val="26"/>
+          <w:szCs w:val="26"/>
+        </w:rPr>
+        <w:tab/>
+        <w:t>+Stepper (event:ValueChanged)</w:t>
+      </w:r>
+    </w:p>
+    <w:p>
+      <w:pPr>
+        <w:rPr>
+          <w:rFonts w:ascii="Times New Roman" w:hAnsi="Times New Roman" w:cs="Times New Roman"/>
+          <w:sz w:val="26"/>
+          <w:szCs w:val="26"/>
+        </w:rPr>
+      </w:pPr>
+      <w:r>
+        <w:rPr>
+          <w:rFonts w:ascii="Times New Roman" w:hAnsi="Times New Roman" w:cs="Times New Roman"/>
+          <w:sz w:val="26"/>
+          <w:szCs w:val="26"/>
+        </w:rPr>
+        <w:tab/>
+      </w:r>
+      <w:r>
+        <w:rPr>
+          <w:rFonts w:ascii="Times New Roman" w:hAnsi="Times New Roman" w:cs="Times New Roman"/>
+          <w:sz w:val="26"/>
+          <w:szCs w:val="26"/>
+        </w:rPr>
+        <w:tab/>
+        <w:t>+Entry: character spacing (khoảng cách ký tự), IsPasswod,ClearButtonVisibility(thêm nút clear Entry)</w:t>
+      </w:r>
+    </w:p>
+    <w:p>
+      <w:pPr>
+        <w:rPr>
+          <w:rFonts w:ascii="Times New Roman" w:hAnsi="Times New Roman" w:cs="Times New Roman"/>
+          <w:sz w:val="26"/>
+          <w:szCs w:val="26"/>
+        </w:rPr>
+      </w:pPr>
+      <w:r>
+        <w:rPr>
+          <w:rFonts w:ascii="Times New Roman" w:hAnsi="Times New Roman" w:cs="Times New Roman"/>
+          <w:sz w:val="26"/>
+          <w:szCs w:val="26"/>
+        </w:rPr>
+        <w:tab/>
+      </w:r>
+      <w:r>
+        <w:rPr>
+          <w:rFonts w:ascii="Times New Roman" w:hAnsi="Times New Roman" w:cs="Times New Roman"/>
+          <w:sz w:val="26"/>
+          <w:szCs w:val="26"/>
+        </w:rPr>
+        <w:tab/>
         <w:t>+</w:t>
       </w:r>
       <w:r>
@@ -286,92 +353,6 @@
           <w:sz w:val="26"/>
           <w:szCs w:val="26"/>
         </w:rPr>
-        <w:t>Lable</w:t>
-      </w:r>
-    </w:p>
-    <w:p>
-      <w:pPr>
-        <w:rPr>
-          <w:rFonts w:ascii="Times New Roman" w:hAnsi="Times New Roman" w:cs="Times New Roman"/>
-          <w:sz w:val="26"/>
-          <w:szCs w:val="26"/>
-        </w:rPr>
-      </w:pPr>
-      <w:r>
-        <w:rPr>
-          <w:rFonts w:ascii="Times New Roman" w:hAnsi="Times New Roman" w:cs="Times New Roman"/>
-          <w:sz w:val="26"/>
-          <w:szCs w:val="26"/>
-        </w:rPr>
-        <w:tab/>
-      </w:r>
-      <w:r>
-        <w:rPr>
-          <w:rFonts w:ascii="Times New Roman" w:hAnsi="Times New Roman" w:cs="Times New Roman"/>
-          <w:sz w:val="26"/>
-          <w:szCs w:val="26"/>
-        </w:rPr>
-        <w:tab/>
-        <w:t>+Stepper (event:ValueChanged)</w:t>
-      </w:r>
-    </w:p>
-    <w:p>
-      <w:pPr>
-        <w:rPr>
-          <w:rFonts w:ascii="Times New Roman" w:hAnsi="Times New Roman" w:cs="Times New Roman"/>
-          <w:sz w:val="26"/>
-          <w:szCs w:val="26"/>
-        </w:rPr>
-      </w:pPr>
-      <w:r>
-        <w:rPr>
-          <w:rFonts w:ascii="Times New Roman" w:hAnsi="Times New Roman" w:cs="Times New Roman"/>
-          <w:sz w:val="26"/>
-          <w:szCs w:val="26"/>
-        </w:rPr>
-        <w:tab/>
-      </w:r>
-      <w:r>
-        <w:rPr>
-          <w:rFonts w:ascii="Times New Roman" w:hAnsi="Times New Roman" w:cs="Times New Roman"/>
-          <w:sz w:val="26"/>
-          <w:szCs w:val="26"/>
-        </w:rPr>
-        <w:tab/>
-        <w:t>+Entry: character spacing (khoảng cách ký tự), IsPasswod,ClearButtonVisibility(thêm nút clear Entry)</w:t>
-      </w:r>
-    </w:p>
-    <w:p>
-      <w:pPr>
-        <w:rPr>
-          <w:rFonts w:ascii="Times New Roman" w:hAnsi="Times New Roman" w:cs="Times New Roman"/>
-          <w:sz w:val="26"/>
-          <w:szCs w:val="26"/>
-        </w:rPr>
-      </w:pPr>
-      <w:r>
-        <w:rPr>
-          <w:rFonts w:ascii="Times New Roman" w:hAnsi="Times New Roman" w:cs="Times New Roman"/>
-          <w:sz w:val="26"/>
-          <w:szCs w:val="26"/>
-        </w:rPr>
-        <w:tab/>
-      </w:r>
-      <w:r>
-        <w:rPr>
-          <w:rFonts w:ascii="Times New Roman" w:hAnsi="Times New Roman" w:cs="Times New Roman"/>
-          <w:sz w:val="26"/>
-          <w:szCs w:val="26"/>
-        </w:rPr>
-        <w:tab/>
-        <w:t>+</w:t>
-      </w:r>
-      <w:r>
-        <w:rPr>
-          <w:rFonts w:ascii="Times New Roman" w:hAnsi="Times New Roman" w:cs="Times New Roman"/>
-          <w:sz w:val="26"/>
-          <w:szCs w:val="26"/>
-        </w:rPr>
         <w:t>Editor</w:t>
       </w:r>
     </w:p>
@@ -536,6 +517,74 @@
           <w:szCs w:val="26"/>
         </w:rPr>
         <w:t>AbsoluteLayout</w:t>
+      </w:r>
+    </w:p>
+    <w:p>
+      <w:pPr>
+        <w:rPr>
+          <w:rFonts w:ascii="Times New Roman" w:hAnsi="Times New Roman" w:cs="Times New Roman"/>
+          <w:sz w:val="26"/>
+          <w:szCs w:val="26"/>
+        </w:rPr>
+      </w:pPr>
+      <w:r>
+        <w:rPr>
+          <w:rFonts w:ascii="Times New Roman" w:hAnsi="Times New Roman" w:cs="Times New Roman"/>
+          <w:sz w:val="26"/>
+          <w:szCs w:val="26"/>
+        </w:rPr>
+        <w:tab/>
+        <w:t>-RelativeLayout</w:t>
+      </w:r>
+    </w:p>
+    <w:p>
+      <w:pPr>
+        <w:rPr>
+          <w:rFonts w:ascii="Times New Roman" w:hAnsi="Times New Roman" w:cs="Times New Roman"/>
+          <w:sz w:val="26"/>
+          <w:szCs w:val="26"/>
+        </w:rPr>
+      </w:pPr>
+      <w:r>
+        <w:rPr>
+          <w:noProof/>
+        </w:rPr>
+        <w:lastRenderedPageBreak/>
+        <w:drawing>
+          <wp:inline distT="0" distB="0" distL="0" distR="0" wp14:anchorId="463E4A4D" wp14:editId="1C9EA0DA">
+            <wp:extent cx="5943600" cy="2528570"/>
+            <wp:effectExtent l="0" t="0" r="0" b="5080"/>
+            <wp:docPr id="2" name="Picture 2"/>
+            <wp:cNvGraphicFramePr>
+              <a:graphicFrameLocks xmlns:a="http://schemas.openxmlformats.org/drawingml/2006/main" noChangeAspect="1"/>
+            </wp:cNvGraphicFramePr>
+            <a:graphic xmlns:a="http://schemas.openxmlformats.org/drawingml/2006/main">
+              <a:graphicData uri="http://schemas.openxmlformats.org/drawingml/2006/picture">
+                <pic:pic xmlns:pic="http://schemas.openxmlformats.org/drawingml/2006/picture">
+                  <pic:nvPicPr>
+                    <pic:cNvPr id="1" name=""/>
+                    <pic:cNvPicPr/>
+                  </pic:nvPicPr>
+                  <pic:blipFill>
+                    <a:blip r:embed="rId4"/>
+                    <a:stretch>
+                      <a:fillRect/>
+                    </a:stretch>
+                  </pic:blipFill>
+                  <pic:spPr>
+                    <a:xfrm>
+                      <a:off x="0" y="0"/>
+                      <a:ext cx="5943600" cy="2528570"/>
+                    </a:xfrm>
+                    <a:prstGeom prst="rect">
+                      <a:avLst/>
+                    </a:prstGeom>
+                  </pic:spPr>
+                </pic:pic>
+              </a:graphicData>
+            </a:graphic>
+          </wp:inline>
+        </w:drawing>
       </w:r>
     </w:p>
     <w:p>
@@ -611,7 +660,6 @@
           <w:sz w:val="26"/>
           <w:szCs w:val="26"/>
         </w:rPr>
-        <w:lastRenderedPageBreak/>
         <w:t>tạo 1 class:SplashScreen</w:t>
       </w:r>
     </w:p>
@@ -1820,6 +1868,7 @@
           <w:sz w:val="19"/>
           <w:szCs w:val="19"/>
         </w:rPr>
+        <w:lastRenderedPageBreak/>
         <w:tab/>
       </w:r>
       <w:r>
@@ -3128,7 +3177,6 @@
           <w:sz w:val="19"/>
           <w:szCs w:val="19"/>
         </w:rPr>
-        <w:lastRenderedPageBreak/>
         <w:t xml:space="preserve">            ToolbarResource = Resource.Layout.Tabbar;</w:t>
       </w:r>
     </w:p>
@@ -3337,7 +3385,7 @@
                     <pic:cNvPicPr/>
                   </pic:nvPicPr>
                   <pic:blipFill>
-                    <a:blip r:embed="rId4"/>
+                    <a:blip r:embed="rId5"/>
                     <a:stretch>
                       <a:fillRect/>
                     </a:stretch>

</xml_diff>

<commit_message>
C4 - upload code lan 3
</commit_message>
<xml_diff>
--- a/ND_ThucHienTuan1.docx
+++ b/ND_ThucHienTuan1.docx
@@ -39,14 +39,17 @@
         </w:rPr>
         <w:t xml:space="preserve">Link github: </w:t>
       </w:r>
-      <w:r>
-        <w:rPr>
-          <w:rFonts w:ascii="Times New Roman" w:hAnsi="Times New Roman" w:cs="Times New Roman"/>
-          <w:sz w:val="26"/>
-          <w:szCs w:val="26"/>
-        </w:rPr>
-        <w:t>https://github.com/conghau0112/Xamarin</w:t>
-      </w:r>
+      <w:hyperlink r:id="rId4" w:history="1">
+        <w:r>
+          <w:rPr>
+            <w:rStyle w:val="Hyperlink"/>
+            <w:rFonts w:ascii="Times New Roman" w:hAnsi="Times New Roman" w:cs="Times New Roman"/>
+            <w:sz w:val="26"/>
+            <w:szCs w:val="26"/>
+          </w:rPr>
+          <w:t>https://github.com/conghau0112/Xamarin</w:t>
+        </w:r>
+      </w:hyperlink>
     </w:p>
     <w:p>
       <w:pPr>
@@ -465,76 +468,650 @@
           <w:szCs w:val="26"/>
         </w:rPr>
         <w:tab/>
-        <w:t>-Grid</w:t>
-      </w:r>
-    </w:p>
-    <w:p>
-      <w:pPr>
-        <w:rPr>
-          <w:rFonts w:ascii="Times New Roman" w:hAnsi="Times New Roman" w:cs="Times New Roman"/>
-          <w:sz w:val="26"/>
-          <w:szCs w:val="26"/>
-        </w:rPr>
-      </w:pPr>
-      <w:r>
-        <w:rPr>
-          <w:rFonts w:ascii="Times New Roman" w:hAnsi="Times New Roman" w:cs="Times New Roman"/>
-          <w:sz w:val="26"/>
-          <w:szCs w:val="26"/>
-        </w:rPr>
-        <w:tab/>
-      </w:r>
-      <w:r>
-        <w:rPr>
-          <w:rFonts w:ascii="Times New Roman" w:hAnsi="Times New Roman" w:cs="Times New Roman"/>
-          <w:sz w:val="26"/>
-          <w:szCs w:val="26"/>
-        </w:rPr>
-        <w:t>-Stacklayout</w:t>
-      </w:r>
-    </w:p>
-    <w:p>
-      <w:pPr>
-        <w:rPr>
-          <w:rFonts w:ascii="Times New Roman" w:hAnsi="Times New Roman" w:cs="Times New Roman"/>
-          <w:sz w:val="26"/>
-          <w:szCs w:val="26"/>
-        </w:rPr>
-      </w:pPr>
-      <w:r>
-        <w:rPr>
-          <w:rFonts w:ascii="Times New Roman" w:hAnsi="Times New Roman" w:cs="Times New Roman"/>
-          <w:sz w:val="26"/>
-          <w:szCs w:val="26"/>
-        </w:rPr>
-        <w:tab/>
         <w:t>-</w:t>
       </w:r>
       <w:r>
         <w:rPr>
           <w:rFonts w:ascii="Times New Roman" w:hAnsi="Times New Roman" w:cs="Times New Roman"/>
+          <w:b/>
+          <w:bCs/>
+          <w:sz w:val="26"/>
+          <w:szCs w:val="26"/>
+        </w:rPr>
+        <w:t>Grid</w:t>
+      </w:r>
+      <w:r>
+        <w:rPr>
+          <w:rFonts w:ascii="Times New Roman" w:hAnsi="Times New Roman" w:cs="Times New Roman"/>
+          <w:sz w:val="26"/>
+          <w:szCs w:val="26"/>
+        </w:rPr>
+        <w:t xml:space="preserve">: </w:t>
+      </w:r>
+      <w:r>
+        <w:rPr>
+          <w:rFonts w:ascii="Consolas" w:hAnsi="Consolas" w:cs="Consolas"/>
+          <w:color w:val="FF0000"/>
+          <w:sz w:val="19"/>
+          <w:szCs w:val="19"/>
+        </w:rPr>
+        <w:t>RowSpacing,</w:t>
+      </w:r>
+      <w:r>
+        <w:rPr>
+          <w:rFonts w:ascii="Consolas" w:hAnsi="Consolas" w:cs="Consolas"/>
+          <w:color w:val="FF0000"/>
+          <w:sz w:val="19"/>
+          <w:szCs w:val="19"/>
+        </w:rPr>
+        <w:t xml:space="preserve"> </w:t>
+      </w:r>
+      <w:r>
+        <w:rPr>
+          <w:rFonts w:ascii="Consolas" w:hAnsi="Consolas" w:cs="Consolas"/>
+          <w:color w:val="FF0000"/>
+          <w:sz w:val="19"/>
+          <w:szCs w:val="19"/>
+        </w:rPr>
+        <w:t>ColumnSpacing</w:t>
+      </w:r>
+    </w:p>
+    <w:p>
+      <w:pPr>
+        <w:rPr>
+          <w:rFonts w:ascii="Times New Roman" w:hAnsi="Times New Roman" w:cs="Times New Roman"/>
+          <w:color w:val="FF0000"/>
+          <w:sz w:val="26"/>
+          <w:szCs w:val="26"/>
+        </w:rPr>
+      </w:pPr>
+      <w:r>
+        <w:rPr>
+          <w:rFonts w:ascii="Times New Roman" w:hAnsi="Times New Roman" w:cs="Times New Roman"/>
+          <w:sz w:val="26"/>
+          <w:szCs w:val="26"/>
+        </w:rPr>
+        <w:tab/>
+      </w:r>
+      <w:r>
+        <w:rPr>
+          <w:rFonts w:ascii="Times New Roman" w:hAnsi="Times New Roman" w:cs="Times New Roman"/>
+          <w:sz w:val="26"/>
+          <w:szCs w:val="26"/>
+        </w:rPr>
+        <w:t>-</w:t>
+      </w:r>
+      <w:r>
+        <w:rPr>
+          <w:rFonts w:ascii="Times New Roman" w:hAnsi="Times New Roman" w:cs="Times New Roman"/>
+          <w:b/>
+          <w:bCs/>
+          <w:sz w:val="26"/>
+          <w:szCs w:val="26"/>
+        </w:rPr>
+        <w:t>Stacklayout</w:t>
+      </w:r>
+      <w:r>
+        <w:rPr>
+          <w:rFonts w:ascii="Times New Roman" w:hAnsi="Times New Roman" w:cs="Times New Roman"/>
+          <w:sz w:val="26"/>
+          <w:szCs w:val="26"/>
+        </w:rPr>
+        <w:t xml:space="preserve">: </w:t>
+      </w:r>
+      <w:r>
+        <w:rPr>
+          <w:rFonts w:ascii="Consolas" w:hAnsi="Consolas" w:cs="Consolas"/>
+          <w:color w:val="FF0000"/>
+          <w:sz w:val="19"/>
+          <w:szCs w:val="19"/>
+        </w:rPr>
+        <w:t>Orientation</w:t>
+      </w:r>
+      <w:r>
+        <w:rPr>
+          <w:rFonts w:ascii="Consolas" w:hAnsi="Consolas" w:cs="Consolas"/>
+          <w:color w:val="FF0000"/>
+          <w:sz w:val="19"/>
+          <w:szCs w:val="19"/>
+        </w:rPr>
+        <w:t>(các child theo dọc hay ngang)</w:t>
+      </w:r>
+      <w:r>
+        <w:rPr>
+          <w:rFonts w:ascii="Consolas" w:hAnsi="Consolas" w:cs="Consolas"/>
+          <w:color w:val="FF0000"/>
+          <w:sz w:val="19"/>
+          <w:szCs w:val="19"/>
+        </w:rPr>
+        <w:t>, VerticalOptions, HorizontalOptions</w:t>
+      </w:r>
+      <w:r>
+        <w:rPr>
+          <w:rFonts w:ascii="Consolas" w:hAnsi="Consolas" w:cs="Consolas"/>
+          <w:color w:val="FF0000"/>
+          <w:sz w:val="19"/>
+          <w:szCs w:val="19"/>
+        </w:rPr>
+        <w:t>, Spacing(khoảng cách giữa các child)</w:t>
+      </w:r>
+      <w:r>
+        <w:rPr>
+          <w:rFonts w:ascii="Consolas" w:hAnsi="Consolas" w:cs="Consolas"/>
+          <w:color w:val="FF0000"/>
+          <w:sz w:val="19"/>
+          <w:szCs w:val="19"/>
+        </w:rPr>
+        <w:t xml:space="preserve"> (Dùng Layput này khi giao diện dễ và đơn giản)</w:t>
+      </w:r>
+    </w:p>
+    <w:p>
+      <w:pPr>
+        <w:rPr>
+          <w:rFonts w:ascii="Consolas" w:hAnsi="Consolas" w:cs="Consolas"/>
+          <w:color w:val="0000FF"/>
+          <w:sz w:val="19"/>
+          <w:szCs w:val="19"/>
+        </w:rPr>
+      </w:pPr>
+      <w:r>
+        <w:rPr>
+          <w:rFonts w:ascii="Times New Roman" w:hAnsi="Times New Roman" w:cs="Times New Roman"/>
+          <w:sz w:val="26"/>
+          <w:szCs w:val="26"/>
+        </w:rPr>
+        <w:tab/>
+        <w:t>-</w:t>
+      </w:r>
+      <w:r>
+        <w:rPr>
+          <w:rFonts w:ascii="Times New Roman" w:hAnsi="Times New Roman" w:cs="Times New Roman"/>
+          <w:b/>
+          <w:bCs/>
           <w:sz w:val="26"/>
           <w:szCs w:val="26"/>
         </w:rPr>
         <w:t>AbsoluteLayout</w:t>
       </w:r>
-    </w:p>
-    <w:p>
-      <w:pPr>
-        <w:rPr>
-          <w:rFonts w:ascii="Times New Roman" w:hAnsi="Times New Roman" w:cs="Times New Roman"/>
-          <w:sz w:val="26"/>
-          <w:szCs w:val="26"/>
-        </w:rPr>
-      </w:pPr>
-      <w:r>
-        <w:rPr>
-          <w:rFonts w:ascii="Times New Roman" w:hAnsi="Times New Roman" w:cs="Times New Roman"/>
-          <w:sz w:val="26"/>
-          <w:szCs w:val="26"/>
-        </w:rPr>
-        <w:tab/>
-        <w:t>-RelativeLayout</w:t>
+      <w:r>
+        <w:rPr>
+          <w:rFonts w:ascii="Times New Roman" w:hAnsi="Times New Roman" w:cs="Times New Roman"/>
+          <w:b/>
+          <w:bCs/>
+          <w:sz w:val="26"/>
+          <w:szCs w:val="26"/>
+        </w:rPr>
+        <w:t>(tỉ lệ và tĩnh)</w:t>
+      </w:r>
+      <w:r>
+        <w:rPr>
+          <w:rFonts w:ascii="Times New Roman" w:hAnsi="Times New Roman" w:cs="Times New Roman"/>
+          <w:sz w:val="26"/>
+          <w:szCs w:val="26"/>
+        </w:rPr>
+        <w:t>:</w:t>
+      </w:r>
+      <w:r>
+        <w:rPr>
+          <w:rFonts w:ascii="Consolas" w:hAnsi="Consolas" w:cs="Consolas"/>
+          <w:color w:val="FF0000"/>
+          <w:sz w:val="19"/>
+          <w:szCs w:val="19"/>
+        </w:rPr>
+        <w:t>AbsoluteLayout.LayoutBounds</w:t>
+      </w:r>
+      <w:r>
+        <w:rPr>
+          <w:rFonts w:ascii="Consolas" w:hAnsi="Consolas" w:cs="Consolas"/>
+          <w:color w:val="0000FF"/>
+          <w:sz w:val="19"/>
+          <w:szCs w:val="19"/>
+        </w:rPr>
+        <w:t>="0,0,100,100"(x,y,w,h)</w:t>
+      </w:r>
+    </w:p>
+    <w:p>
+      <w:pPr>
+        <w:rPr>
+          <w:rFonts w:ascii="Times New Roman" w:hAnsi="Times New Roman" w:cs="Times New Roman"/>
+          <w:sz w:val="26"/>
+          <w:szCs w:val="26"/>
+        </w:rPr>
+      </w:pPr>
+      <w:r>
+        <w:rPr>
+          <w:rFonts w:ascii="Consolas" w:hAnsi="Consolas" w:cs="Consolas"/>
+          <w:color w:val="FF0000"/>
+          <w:sz w:val="19"/>
+          <w:szCs w:val="19"/>
+        </w:rPr>
+        <w:t>AbsoluteLayout.LayoutFlags: (None, All,</w:t>
+      </w:r>
+      <w:r>
+        <w:rPr>
+          <w:rFonts w:ascii="Consolas" w:hAnsi="Consolas" w:cs="Consolas"/>
+          <w:color w:val="FF0000"/>
+          <w:sz w:val="19"/>
+          <w:szCs w:val="19"/>
+        </w:rPr>
+        <w:t>…</w:t>
+      </w:r>
+      <w:r>
+        <w:rPr>
+          <w:rFonts w:ascii="Consolas" w:hAnsi="Consolas" w:cs="Consolas"/>
+          <w:color w:val="FF0000"/>
+          <w:sz w:val="19"/>
+          <w:szCs w:val="19"/>
+        </w:rPr>
+        <w:t>)</w:t>
+      </w:r>
+    </w:p>
+    <w:p>
+      <w:pPr>
+        <w:autoSpaceDE w:val="0"/>
+        <w:autoSpaceDN w:val="0"/>
+        <w:adjustRightInd w:val="0"/>
+        <w:spacing w:after="0" w:line="240" w:lineRule="auto"/>
+        <w:rPr>
+          <w:rFonts w:ascii="Consolas" w:hAnsi="Consolas" w:cs="Consolas"/>
+          <w:color w:val="000000"/>
+          <w:sz w:val="19"/>
+          <w:szCs w:val="19"/>
+        </w:rPr>
+      </w:pPr>
+      <w:r>
+        <w:rPr>
+          <w:rFonts w:ascii="Times New Roman" w:hAnsi="Times New Roman" w:cs="Times New Roman"/>
+          <w:sz w:val="26"/>
+          <w:szCs w:val="26"/>
+        </w:rPr>
+        <w:tab/>
+        <w:t>-</w:t>
+      </w:r>
+      <w:r>
+        <w:rPr>
+          <w:rFonts w:ascii="Times New Roman" w:hAnsi="Times New Roman" w:cs="Times New Roman"/>
+          <w:b/>
+          <w:bCs/>
+          <w:sz w:val="26"/>
+          <w:szCs w:val="26"/>
+        </w:rPr>
+        <w:t>RelativeLayout</w:t>
+      </w:r>
+      <w:r>
+        <w:rPr>
+          <w:rFonts w:ascii="Times New Roman" w:hAnsi="Times New Roman" w:cs="Times New Roman"/>
+          <w:sz w:val="26"/>
+          <w:szCs w:val="26"/>
+        </w:rPr>
+        <w:t>:</w:t>
+      </w:r>
+      <w:r>
+        <w:t xml:space="preserve"> </w:t>
+      </w:r>
+      <w:r>
+        <w:rPr>
+          <w:rFonts w:ascii="Times New Roman" w:hAnsi="Times New Roman" w:cs="Times New Roman"/>
+          <w:sz w:val="26"/>
+          <w:szCs w:val="26"/>
+        </w:rPr>
+        <w:t>“Relative layout thể hiện mối quan hệ (vị trí, kích thước) giữa layout và control,giữa control và control.”</w:t>
+      </w:r>
+      <w:r>
+        <w:rPr>
+          <w:rFonts w:ascii="Times New Roman" w:hAnsi="Times New Roman" w:cs="Times New Roman"/>
+          <w:sz w:val="26"/>
+          <w:szCs w:val="26"/>
+        </w:rPr>
+        <w:t xml:space="preserve"> </w:t>
+      </w:r>
+      <w:r>
+        <w:rPr>
+          <w:rFonts w:ascii="Consolas" w:hAnsi="Consolas" w:cs="Consolas"/>
+          <w:color w:val="FF0000"/>
+          <w:sz w:val="19"/>
+          <w:szCs w:val="19"/>
+        </w:rPr>
+        <w:t>RelativeLayout.Y</w:t>
+      </w:r>
+      <w:r>
+        <w:rPr>
+          <w:rFonts w:ascii="Consolas" w:hAnsi="Consolas" w:cs="Consolas"/>
+          <w:color w:val="FF0000"/>
+          <w:sz w:val="19"/>
+          <w:szCs w:val="19"/>
+        </w:rPr>
+        <w:t>c</w:t>
+      </w:r>
+      <w:r>
+        <w:rPr>
+          <w:rFonts w:ascii="Consolas" w:hAnsi="Consolas" w:cs="Consolas"/>
+          <w:color w:val="FF0000"/>
+          <w:sz w:val="19"/>
+          <w:szCs w:val="19"/>
+        </w:rPr>
+        <w:t>onstraint</w:t>
+      </w:r>
+      <w:r>
+        <w:rPr>
+          <w:rFonts w:ascii="Consolas" w:hAnsi="Consolas" w:cs="Consolas"/>
+          <w:color w:val="FF0000"/>
+          <w:sz w:val="19"/>
+          <w:szCs w:val="19"/>
+        </w:rPr>
+        <w:t xml:space="preserve">, </w:t>
+      </w:r>
+      <w:r>
+        <w:rPr>
+          <w:rFonts w:ascii="Consolas" w:hAnsi="Consolas" w:cs="Consolas"/>
+          <w:color w:val="FF0000"/>
+          <w:sz w:val="19"/>
+          <w:szCs w:val="19"/>
+        </w:rPr>
+        <w:t>RelativeLayout.</w:t>
+      </w:r>
+      <w:r>
+        <w:rPr>
+          <w:rFonts w:ascii="Consolas" w:hAnsi="Consolas" w:cs="Consolas"/>
+          <w:color w:val="FF0000"/>
+          <w:sz w:val="19"/>
+          <w:szCs w:val="19"/>
+        </w:rPr>
+        <w:t>Xc</w:t>
+      </w:r>
+      <w:r>
+        <w:rPr>
+          <w:rFonts w:ascii="Consolas" w:hAnsi="Consolas" w:cs="Consolas"/>
+          <w:color w:val="FF0000"/>
+          <w:sz w:val="19"/>
+          <w:szCs w:val="19"/>
+        </w:rPr>
+        <w:t>onstraint</w:t>
+      </w:r>
+      <w:r>
+        <w:rPr>
+          <w:rFonts w:ascii="Consolas" w:hAnsi="Consolas" w:cs="Consolas"/>
+          <w:color w:val="FF0000"/>
+          <w:sz w:val="19"/>
+          <w:szCs w:val="19"/>
+        </w:rPr>
+        <w:t xml:space="preserve">, </w:t>
+      </w:r>
+      <w:r>
+        <w:rPr>
+          <w:rFonts w:ascii="Consolas" w:hAnsi="Consolas" w:cs="Consolas"/>
+          <w:color w:val="FF0000"/>
+          <w:sz w:val="19"/>
+          <w:szCs w:val="19"/>
+        </w:rPr>
+        <w:t>RelativeLayout.</w:t>
+      </w:r>
+      <w:r>
+        <w:rPr>
+          <w:rFonts w:ascii="Consolas" w:hAnsi="Consolas" w:cs="Consolas"/>
+          <w:color w:val="FF0000"/>
+          <w:sz w:val="19"/>
+          <w:szCs w:val="19"/>
+        </w:rPr>
+        <w:t>Width</w:t>
+      </w:r>
+      <w:r>
+        <w:rPr>
+          <w:color w:val="FF0000"/>
+        </w:rPr>
+        <w:t>c</w:t>
+      </w:r>
+      <w:r>
+        <w:rPr>
+          <w:color w:val="FF0000"/>
+        </w:rPr>
+        <w:t>onstraint</w:t>
+      </w:r>
+      <w:r>
+        <w:rPr>
+          <w:rFonts w:ascii="Consolas" w:hAnsi="Consolas" w:cs="Consolas"/>
+          <w:color w:val="FF0000"/>
+          <w:sz w:val="19"/>
+          <w:szCs w:val="19"/>
+        </w:rPr>
+        <w:t>,</w:t>
+      </w:r>
+      <w:r>
+        <w:rPr>
+          <w:rFonts w:ascii="Consolas" w:hAnsi="Consolas" w:cs="Consolas"/>
+          <w:color w:val="FF0000"/>
+          <w:sz w:val="19"/>
+          <w:szCs w:val="19"/>
+        </w:rPr>
+        <w:t xml:space="preserve"> </w:t>
+      </w:r>
+      <w:r>
+        <w:rPr>
+          <w:rFonts w:ascii="Consolas" w:hAnsi="Consolas" w:cs="Consolas"/>
+          <w:color w:val="FF0000"/>
+          <w:sz w:val="19"/>
+          <w:szCs w:val="19"/>
+        </w:rPr>
+        <w:lastRenderedPageBreak/>
+        <w:t>RelativeLayout.</w:t>
+      </w:r>
+      <w:r>
+        <w:rPr>
+          <w:rFonts w:ascii="Consolas" w:hAnsi="Consolas" w:cs="Consolas"/>
+          <w:color w:val="FF0000"/>
+          <w:sz w:val="19"/>
+          <w:szCs w:val="19"/>
+        </w:rPr>
+        <w:t>Height</w:t>
+      </w:r>
+      <w:r>
+        <w:rPr>
+          <w:rFonts w:ascii="Consolas" w:hAnsi="Consolas" w:cs="Consolas"/>
+          <w:color w:val="FF0000"/>
+          <w:sz w:val="19"/>
+          <w:szCs w:val="19"/>
+        </w:rPr>
+        <w:t>Constraint</w:t>
+      </w:r>
+      <w:r>
+        <w:rPr>
+          <w:rFonts w:ascii="Consolas" w:hAnsi="Consolas" w:cs="Consolas"/>
+          <w:color w:val="FF0000"/>
+          <w:sz w:val="19"/>
+          <w:szCs w:val="19"/>
+        </w:rPr>
+        <w:t xml:space="preserve">…. </w:t>
+      </w:r>
+      <w:r>
+        <w:rPr>
+          <w:rFonts w:ascii="Consolas" w:hAnsi="Consolas" w:cs="Consolas"/>
+          <w:color w:val="FF0000"/>
+          <w:sz w:val="19"/>
+          <w:szCs w:val="19"/>
+        </w:rPr>
+        <w:t>Type</w:t>
+      </w:r>
+      <w:r>
+        <w:rPr>
+          <w:rFonts w:ascii="Consolas" w:hAnsi="Consolas" w:cs="Consolas"/>
+          <w:color w:val="0000FF"/>
+          <w:sz w:val="19"/>
+          <w:szCs w:val="19"/>
+        </w:rPr>
+        <w:t>=RelativeToView</w:t>
+      </w:r>
+      <w:r>
+        <w:rPr>
+          <w:rFonts w:ascii="Consolas" w:hAnsi="Consolas" w:cs="Consolas"/>
+          <w:color w:val="0000FF"/>
+          <w:sz w:val="19"/>
+          <w:szCs w:val="19"/>
+        </w:rPr>
+        <w:t xml:space="preserve"> (có thêm </w:t>
+      </w:r>
+      <w:r>
+        <w:rPr>
+          <w:rFonts w:ascii="Consolas" w:hAnsi="Consolas" w:cs="Consolas"/>
+          <w:color w:val="FF0000"/>
+          <w:sz w:val="19"/>
+          <w:szCs w:val="19"/>
+        </w:rPr>
+        <w:t>ElementName</w:t>
+      </w:r>
+      <w:r>
+        <w:rPr>
+          <w:rFonts w:ascii="Consolas" w:hAnsi="Consolas" w:cs="Consolas"/>
+          <w:color w:val="0000FF"/>
+          <w:sz w:val="19"/>
+          <w:szCs w:val="19"/>
+        </w:rPr>
+        <w:t>=</w:t>
+      </w:r>
+      <w:r>
+        <w:rPr>
+          <w:rFonts w:ascii="Consolas" w:hAnsi="Consolas" w:cs="Consolas"/>
+          <w:color w:val="0000FF"/>
+          <w:sz w:val="19"/>
+          <w:szCs w:val="19"/>
+        </w:rPr>
+        <w:t xml:space="preserve">&lt;Tên ctrl&gt;), </w:t>
+      </w:r>
+      <w:r>
+        <w:rPr>
+          <w:rFonts w:ascii="Consolas" w:hAnsi="Consolas" w:cs="Consolas"/>
+          <w:color w:val="FF0000"/>
+          <w:sz w:val="19"/>
+          <w:szCs w:val="19"/>
+        </w:rPr>
+        <w:t>Type</w:t>
+      </w:r>
+      <w:r>
+        <w:rPr>
+          <w:rFonts w:ascii="Consolas" w:hAnsi="Consolas" w:cs="Consolas"/>
+          <w:color w:val="0000FF"/>
+          <w:sz w:val="19"/>
+          <w:szCs w:val="19"/>
+        </w:rPr>
+        <w:t>=</w:t>
+      </w:r>
+      <w:r>
+        <w:rPr>
+          <w:rFonts w:ascii="Consolas" w:hAnsi="Consolas" w:cs="Consolas"/>
+          <w:color w:val="0000FF"/>
+          <w:sz w:val="19"/>
+          <w:szCs w:val="19"/>
+        </w:rPr>
+        <w:t xml:space="preserve"> </w:t>
+      </w:r>
+      <w:r>
+        <w:rPr>
+          <w:rFonts w:ascii="Consolas" w:hAnsi="Consolas" w:cs="Consolas"/>
+          <w:color w:val="0000FF"/>
+          <w:sz w:val="19"/>
+          <w:szCs w:val="19"/>
+        </w:rPr>
+        <w:t>RelativeToParent</w:t>
+      </w:r>
+    </w:p>
+    <w:p>
+      <w:pPr>
+        <w:rPr>
+          <w:rFonts w:ascii="Times New Roman" w:hAnsi="Times New Roman" w:cs="Times New Roman"/>
+          <w:sz w:val="26"/>
+          <w:szCs w:val="26"/>
+        </w:rPr>
+      </w:pPr>
+    </w:p>
+    <w:p>
+      <w:pPr>
+        <w:rPr>
+          <w:rFonts w:ascii="Times New Roman" w:hAnsi="Times New Roman" w:cs="Times New Roman"/>
+          <w:sz w:val="26"/>
+          <w:szCs w:val="26"/>
+        </w:rPr>
+      </w:pPr>
+      <w:r>
+        <w:rPr>
+          <w:rFonts w:ascii="Times New Roman" w:hAnsi="Times New Roman" w:cs="Times New Roman"/>
+          <w:sz w:val="26"/>
+          <w:szCs w:val="26"/>
+        </w:rPr>
+        <w:tab/>
+      </w:r>
+      <w:r>
+        <w:rPr>
+          <w:rFonts w:ascii="Times New Roman" w:hAnsi="Times New Roman" w:cs="Times New Roman"/>
+          <w:sz w:val="26"/>
+          <w:szCs w:val="26"/>
+        </w:rPr>
+        <w:tab/>
+      </w:r>
+    </w:p>
+    <w:p>
+      <w:pPr>
+        <w:ind w:firstLine="720"/>
+        <w:rPr>
+          <w:rFonts w:ascii="Times New Roman" w:hAnsi="Times New Roman" w:cs="Times New Roman"/>
+          <w:sz w:val="26"/>
+          <w:szCs w:val="26"/>
+        </w:rPr>
+      </w:pPr>
+      <w:r>
+        <w:rPr>
+          <w:rFonts w:ascii="Times New Roman" w:hAnsi="Times New Roman" w:cs="Times New Roman"/>
+          <w:sz w:val="26"/>
+          <w:szCs w:val="26"/>
+        </w:rPr>
+        <w:t>-</w:t>
+      </w:r>
+      <w:r>
+        <w:rPr>
+          <w:rFonts w:ascii="Times New Roman" w:hAnsi="Times New Roman" w:cs="Times New Roman"/>
+          <w:b/>
+          <w:bCs/>
+          <w:sz w:val="26"/>
+          <w:szCs w:val="26"/>
+        </w:rPr>
+        <w:t>Scroll</w:t>
+      </w:r>
+      <w:r>
+        <w:rPr>
+          <w:rFonts w:ascii="Times New Roman" w:hAnsi="Times New Roman" w:cs="Times New Roman"/>
+          <w:sz w:val="26"/>
+          <w:szCs w:val="26"/>
+        </w:rPr>
+        <w:t xml:space="preserve"> </w:t>
+      </w:r>
+      <w:r>
+        <w:rPr>
+          <w:rFonts w:ascii="Times New Roman" w:hAnsi="Times New Roman" w:cs="Times New Roman"/>
+          <w:b/>
+          <w:bCs/>
+          <w:sz w:val="26"/>
+          <w:szCs w:val="26"/>
+        </w:rPr>
+        <w:t>View</w:t>
+      </w:r>
+      <w:r>
+        <w:rPr>
+          <w:rFonts w:ascii="Times New Roman" w:hAnsi="Times New Roman" w:cs="Times New Roman"/>
+          <w:b/>
+          <w:bCs/>
+          <w:sz w:val="26"/>
+          <w:szCs w:val="26"/>
+        </w:rPr>
+        <w:t>:</w:t>
+      </w:r>
+      <w:r>
+        <w:t xml:space="preserve"> </w:t>
+      </w:r>
+      <w:r>
+        <w:rPr>
+          <w:rFonts w:ascii="Times New Roman" w:hAnsi="Times New Roman" w:cs="Times New Roman"/>
+          <w:sz w:val="26"/>
+          <w:szCs w:val="26"/>
+        </w:rPr>
+        <w:t>“ScrollView thường được dùng để bao bọc các layout khác, giúp chúng ta có thể thấy được giao diện bằng việc cuộn giao diện(scroll) theo nhiều hướng khác nhau.”</w:t>
       </w:r>
     </w:p>
     <w:p>
@@ -549,7 +1126,6 @@
         <w:rPr>
           <w:noProof/>
         </w:rPr>
-        <w:lastRenderedPageBreak/>
         <w:drawing>
           <wp:inline distT="0" distB="0" distL="0" distR="0" wp14:anchorId="463E4A4D" wp14:editId="1C9EA0DA">
             <wp:extent cx="5943600" cy="2528570"/>
@@ -566,7 +1142,7 @@
                     <pic:cNvPicPr/>
                   </pic:nvPicPr>
                   <pic:blipFill>
-                    <a:blip r:embed="rId4"/>
+                    <a:blip r:embed="rId5"/>
                     <a:stretch>
                       <a:fillRect/>
                     </a:stretch>
@@ -1171,6 +1747,7 @@
           <w:sz w:val="26"/>
           <w:szCs w:val="26"/>
         </w:rPr>
+        <w:lastRenderedPageBreak/>
         <w:t>----------</w:t>
       </w:r>
       <w:r>
@@ -1868,7 +2445,6 @@
           <w:sz w:val="19"/>
           <w:szCs w:val="19"/>
         </w:rPr>
-        <w:lastRenderedPageBreak/>
         <w:tab/>
       </w:r>
       <w:r>
@@ -3369,6 +3945,7 @@
         <w:rPr>
           <w:noProof/>
         </w:rPr>
+        <w:lastRenderedPageBreak/>
         <w:drawing>
           <wp:inline distT="0" distB="0" distL="0" distR="0" wp14:anchorId="7BDEB185" wp14:editId="15C5AD5C">
             <wp:extent cx="5943600" cy="3343275"/>
@@ -3385,7 +3962,7 @@
                     <pic:cNvPicPr/>
                   </pic:nvPicPr>
                   <pic:blipFill>
-                    <a:blip r:embed="rId5"/>
+                    <a:blip r:embed="rId6"/>
                     <a:stretch>
                       <a:fillRect/>
                     </a:stretch>
@@ -3818,7 +4395,6 @@
   <w:style w:type="character" w:default="1" w:styleId="DefaultParagraphFont">
     <w:name w:val="Default Paragraph Font"/>
     <w:uiPriority w:val="1"/>
-    <w:semiHidden/>
     <w:unhideWhenUsed/>
   </w:style>
   <w:style w:type="table" w:default="1" w:styleId="TableNormal">
@@ -3852,6 +4428,41 @@
       <w:ind w:left="720"/>
       <w:contextualSpacing/>
     </w:pPr>
+  </w:style>
+  <w:style w:type="character" w:styleId="Hyperlink">
+    <w:name w:val="Hyperlink"/>
+    <w:basedOn w:val="DefaultParagraphFont"/>
+    <w:uiPriority w:val="99"/>
+    <w:unhideWhenUsed/>
+    <w:rsid w:val="00BD2921"/>
+    <w:rPr>
+      <w:color w:val="0563C1" w:themeColor="hyperlink"/>
+      <w:u w:val="single"/>
+    </w:rPr>
+  </w:style>
+  <w:style w:type="character" w:styleId="UnresolvedMention">
+    <w:name w:val="Unresolved Mention"/>
+    <w:basedOn w:val="DefaultParagraphFont"/>
+    <w:uiPriority w:val="99"/>
+    <w:semiHidden/>
+    <w:unhideWhenUsed/>
+    <w:rsid w:val="00BD2921"/>
+    <w:rPr>
+      <w:color w:val="605E5C"/>
+      <w:shd w:val="clear" w:color="auto" w:fill="E1DFDD"/>
+    </w:rPr>
+  </w:style>
+  <w:style w:type="character" w:styleId="FollowedHyperlink">
+    <w:name w:val="FollowedHyperlink"/>
+    <w:basedOn w:val="DefaultParagraphFont"/>
+    <w:uiPriority w:val="99"/>
+    <w:semiHidden/>
+    <w:unhideWhenUsed/>
+    <w:rsid w:val="00BD2921"/>
+    <w:rPr>
+      <w:color w:val="954F72" w:themeColor="followedHyperlink"/>
+      <w:u w:val="single"/>
+    </w:rPr>
   </w:style>
 </w:styles>
 </file>

</xml_diff>